<commit_message>
Aufgabe 3 modified accordingly to Prof. wishes
</commit_message>
<xml_diff>
--- a/Aufgabe3/Abgabe zur 3.docx
+++ b/Aufgabe3/Abgabe zur 3.docx
@@ -80,21 +80,1290 @@
       </w:pPr>
     </w:p>
     <w:p>
-      <w:pPr>
-        <w:rPr>
-          <w:sz w:val="20"/>
+      <w:r>
+        <w:rPr>
+          <w:sz w:val="24"/>
           <w:szCs w:val="24"/>
+          <w:u w:val="single"/>
+        </w:rPr>
+        <w:t>Funktion, die Zeit aktiv verbrät</w:t>
+      </w:r>
+      <w:r>
+        <w:rPr>
+          <w:sz w:val="24"/>
+          <w:szCs w:val="24"/>
+          <w:u w:val="single"/>
+        </w:rPr>
+        <w:br/>
+      </w:r>
+      <w:r>
+        <w:t>Die Funktion</w:t>
+      </w:r>
+    </w:p>
+    <w:p>
+      <w:pPr>
+        <w:autoSpaceDE w:val="0"/>
+        <w:autoSpaceDN w:val="0"/>
+        <w:adjustRightInd w:val="0"/>
+        <w:spacing w:after="0" w:line="240" w:lineRule="auto"/>
+        <w:rPr>
+          <w:rFonts w:ascii="Consolas" w:hAnsi="Consolas" w:cs="Consolas"/>
+          <w:sz w:val="20"/>
+          <w:szCs w:val="20"/>
+          <w:lang w:val="en-US"/>
+        </w:rPr>
+      </w:pPr>
+      <w:proofErr w:type="gramStart"/>
+      <w:r>
+        <w:rPr>
+          <w:rFonts w:ascii="Consolas" w:hAnsi="Consolas" w:cs="Consolas"/>
+          <w:b/>
+          <w:bCs/>
+          <w:color w:val="7F0055"/>
+          <w:sz w:val="20"/>
+          <w:szCs w:val="20"/>
+          <w:lang w:val="en-US"/>
+        </w:rPr>
+        <w:t>void</w:t>
+      </w:r>
+      <w:proofErr w:type="gramEnd"/>
+      <w:r>
+        <w:rPr>
+          <w:rFonts w:ascii="Consolas" w:hAnsi="Consolas" w:cs="Consolas"/>
+          <w:color w:val="000000"/>
+          <w:sz w:val="20"/>
+          <w:szCs w:val="20"/>
+          <w:lang w:val="en-US"/>
+        </w:rPr>
+        <w:t xml:space="preserve"> </w:t>
+      </w:r>
+      <w:r>
+        <w:rPr>
+          <w:rFonts w:ascii="Consolas" w:hAnsi="Consolas" w:cs="Consolas"/>
+          <w:b/>
+          <w:bCs/>
+          <w:color w:val="000000"/>
+          <w:sz w:val="20"/>
+          <w:szCs w:val="20"/>
+          <w:lang w:val="en-US"/>
+        </w:rPr>
+        <w:t>useless</w:t>
+      </w:r>
+      <w:r>
+        <w:rPr>
+          <w:rFonts w:ascii="Consolas" w:hAnsi="Consolas" w:cs="Consolas"/>
+          <w:color w:val="000000"/>
+          <w:sz w:val="20"/>
+          <w:szCs w:val="20"/>
+          <w:lang w:val="en-US"/>
+        </w:rPr>
+        <w:t>(</w:t>
+      </w:r>
+      <w:r>
+        <w:rPr>
+          <w:rFonts w:ascii="Consolas" w:hAnsi="Consolas" w:cs="Consolas"/>
+          <w:b/>
+          <w:bCs/>
+          <w:color w:val="7F0055"/>
+          <w:sz w:val="20"/>
+          <w:szCs w:val="20"/>
+          <w:lang w:val="en-US"/>
+        </w:rPr>
+        <w:t>unsigned</w:t>
+      </w:r>
+      <w:r>
+        <w:rPr>
+          <w:rFonts w:ascii="Consolas" w:hAnsi="Consolas" w:cs="Consolas"/>
+          <w:color w:val="000000"/>
+          <w:sz w:val="20"/>
+          <w:szCs w:val="20"/>
+          <w:lang w:val="en-US"/>
+        </w:rPr>
+        <w:t xml:space="preserve"> </w:t>
+      </w:r>
+      <w:r>
+        <w:rPr>
+          <w:rFonts w:ascii="Consolas" w:hAnsi="Consolas" w:cs="Consolas"/>
+          <w:b/>
+          <w:bCs/>
+          <w:color w:val="7F0055"/>
+          <w:sz w:val="20"/>
+          <w:szCs w:val="20"/>
+          <w:lang w:val="en-US"/>
+        </w:rPr>
+        <w:t>long</w:t>
+      </w:r>
+      <w:r>
+        <w:rPr>
+          <w:rFonts w:ascii="Consolas" w:hAnsi="Consolas" w:cs="Consolas"/>
+          <w:color w:val="000000"/>
+          <w:sz w:val="20"/>
+          <w:szCs w:val="20"/>
+          <w:lang w:val="en-US"/>
+        </w:rPr>
+        <w:t xml:space="preserve"> runs) {</w:t>
+      </w:r>
+    </w:p>
+    <w:p>
+      <w:pPr>
+        <w:autoSpaceDE w:val="0"/>
+        <w:autoSpaceDN w:val="0"/>
+        <w:adjustRightInd w:val="0"/>
+        <w:spacing w:after="0" w:line="240" w:lineRule="auto"/>
+        <w:rPr>
+          <w:rFonts w:ascii="Consolas" w:hAnsi="Consolas" w:cs="Consolas"/>
+          <w:sz w:val="20"/>
+          <w:szCs w:val="20"/>
+          <w:lang w:val="en-US"/>
+        </w:rPr>
+      </w:pPr>
+      <w:r>
+        <w:rPr>
+          <w:rFonts w:ascii="Consolas" w:hAnsi="Consolas" w:cs="Consolas"/>
+          <w:color w:val="000000"/>
+          <w:sz w:val="20"/>
+          <w:szCs w:val="20"/>
+          <w:lang w:val="en-US"/>
+        </w:rPr>
+        <w:tab/>
+      </w:r>
+      <w:proofErr w:type="gramStart"/>
+      <w:r>
+        <w:rPr>
+          <w:rFonts w:ascii="Consolas" w:hAnsi="Consolas" w:cs="Consolas"/>
+          <w:b/>
+          <w:bCs/>
+          <w:color w:val="7F0055"/>
+          <w:sz w:val="20"/>
+          <w:szCs w:val="20"/>
+          <w:lang w:val="en-US"/>
+        </w:rPr>
+        <w:t>unsigned</w:t>
+      </w:r>
+      <w:proofErr w:type="gramEnd"/>
+      <w:r>
+        <w:rPr>
+          <w:rFonts w:ascii="Consolas" w:hAnsi="Consolas" w:cs="Consolas"/>
+          <w:color w:val="000000"/>
+          <w:sz w:val="20"/>
+          <w:szCs w:val="20"/>
+          <w:lang w:val="en-US"/>
+        </w:rPr>
+        <w:t xml:space="preserve"> </w:t>
+      </w:r>
+      <w:r>
+        <w:rPr>
+          <w:rFonts w:ascii="Consolas" w:hAnsi="Consolas" w:cs="Consolas"/>
+          <w:b/>
+          <w:bCs/>
+          <w:color w:val="7F0055"/>
+          <w:sz w:val="20"/>
+          <w:szCs w:val="20"/>
+          <w:lang w:val="en-US"/>
+        </w:rPr>
+        <w:t>long</w:t>
+      </w:r>
+      <w:r>
+        <w:rPr>
+          <w:rFonts w:ascii="Consolas" w:hAnsi="Consolas" w:cs="Consolas"/>
+          <w:color w:val="000000"/>
+          <w:sz w:val="20"/>
+          <w:szCs w:val="20"/>
+          <w:lang w:val="en-US"/>
+        </w:rPr>
+        <w:t xml:space="preserve"> sum = 0;</w:t>
+      </w:r>
+    </w:p>
+    <w:p>
+      <w:pPr>
+        <w:autoSpaceDE w:val="0"/>
+        <w:autoSpaceDN w:val="0"/>
+        <w:adjustRightInd w:val="0"/>
+        <w:spacing w:after="0" w:line="240" w:lineRule="auto"/>
+        <w:rPr>
+          <w:rFonts w:ascii="Consolas" w:hAnsi="Consolas" w:cs="Consolas"/>
+          <w:sz w:val="20"/>
+          <w:szCs w:val="20"/>
+          <w:lang w:val="en-US"/>
+        </w:rPr>
+      </w:pPr>
+      <w:r>
+        <w:rPr>
+          <w:rFonts w:ascii="Consolas" w:hAnsi="Consolas" w:cs="Consolas"/>
+          <w:color w:val="000000"/>
+          <w:sz w:val="20"/>
+          <w:szCs w:val="20"/>
+          <w:lang w:val="en-US"/>
+        </w:rPr>
+        <w:tab/>
+      </w:r>
+      <w:proofErr w:type="gramStart"/>
+      <w:r>
+        <w:rPr>
+          <w:rFonts w:ascii="Consolas" w:hAnsi="Consolas" w:cs="Consolas"/>
+          <w:b/>
+          <w:bCs/>
+          <w:color w:val="7F0055"/>
+          <w:sz w:val="20"/>
+          <w:szCs w:val="20"/>
+          <w:lang w:val="en-US"/>
+        </w:rPr>
+        <w:t>unsigned</w:t>
+      </w:r>
+      <w:proofErr w:type="gramEnd"/>
+      <w:r>
+        <w:rPr>
+          <w:rFonts w:ascii="Consolas" w:hAnsi="Consolas" w:cs="Consolas"/>
+          <w:color w:val="000000"/>
+          <w:sz w:val="20"/>
+          <w:szCs w:val="20"/>
+          <w:lang w:val="en-US"/>
+        </w:rPr>
+        <w:t xml:space="preserve"> </w:t>
+      </w:r>
+      <w:r>
+        <w:rPr>
+          <w:rFonts w:ascii="Consolas" w:hAnsi="Consolas" w:cs="Consolas"/>
+          <w:b/>
+          <w:bCs/>
+          <w:color w:val="7F0055"/>
+          <w:sz w:val="20"/>
+          <w:szCs w:val="20"/>
+          <w:lang w:val="en-US"/>
+        </w:rPr>
+        <w:t>long</w:t>
+      </w:r>
+      <w:r>
+        <w:rPr>
+          <w:rFonts w:ascii="Consolas" w:hAnsi="Consolas" w:cs="Consolas"/>
+          <w:color w:val="000000"/>
+          <w:sz w:val="20"/>
+          <w:szCs w:val="20"/>
+          <w:lang w:val="en-US"/>
+        </w:rPr>
+        <w:t xml:space="preserve"> </w:t>
+      </w:r>
+      <w:proofErr w:type="spellStart"/>
+      <w:r>
+        <w:rPr>
+          <w:rFonts w:ascii="Consolas" w:hAnsi="Consolas" w:cs="Consolas"/>
+          <w:color w:val="000000"/>
+          <w:sz w:val="20"/>
+          <w:szCs w:val="20"/>
+          <w:lang w:val="en-US"/>
+        </w:rPr>
+        <w:t>i</w:t>
+      </w:r>
+      <w:proofErr w:type="spellEnd"/>
+      <w:r>
+        <w:rPr>
+          <w:rFonts w:ascii="Consolas" w:hAnsi="Consolas" w:cs="Consolas"/>
+          <w:color w:val="000000"/>
+          <w:sz w:val="20"/>
+          <w:szCs w:val="20"/>
+          <w:lang w:val="en-US"/>
+        </w:rPr>
+        <w:t xml:space="preserve"> = 0;</w:t>
+      </w:r>
+    </w:p>
+    <w:p>
+      <w:pPr>
+        <w:autoSpaceDE w:val="0"/>
+        <w:autoSpaceDN w:val="0"/>
+        <w:adjustRightInd w:val="0"/>
+        <w:spacing w:after="0" w:line="240" w:lineRule="auto"/>
+        <w:rPr>
+          <w:rFonts w:ascii="Consolas" w:hAnsi="Consolas" w:cs="Consolas"/>
+          <w:sz w:val="20"/>
+          <w:szCs w:val="20"/>
+          <w:lang w:val="en-US"/>
+        </w:rPr>
+      </w:pPr>
+      <w:r>
+        <w:rPr>
+          <w:rFonts w:ascii="Consolas" w:hAnsi="Consolas" w:cs="Consolas"/>
+          <w:color w:val="000000"/>
+          <w:sz w:val="20"/>
+          <w:szCs w:val="20"/>
+          <w:lang w:val="en-US"/>
+        </w:rPr>
+        <w:tab/>
+      </w:r>
+      <w:proofErr w:type="gramStart"/>
+      <w:r>
+        <w:rPr>
+          <w:rFonts w:ascii="Consolas" w:hAnsi="Consolas" w:cs="Consolas"/>
+          <w:b/>
+          <w:bCs/>
+          <w:color w:val="7F0055"/>
+          <w:sz w:val="20"/>
+          <w:szCs w:val="20"/>
+          <w:lang w:val="en-US"/>
+        </w:rPr>
+        <w:t>for</w:t>
+      </w:r>
+      <w:r>
+        <w:rPr>
+          <w:rFonts w:ascii="Consolas" w:hAnsi="Consolas" w:cs="Consolas"/>
+          <w:color w:val="000000"/>
+          <w:sz w:val="20"/>
+          <w:szCs w:val="20"/>
+          <w:lang w:val="en-US"/>
+        </w:rPr>
+        <w:t>(</w:t>
+      </w:r>
+      <w:proofErr w:type="spellStart"/>
+      <w:proofErr w:type="gramEnd"/>
+      <w:r>
+        <w:rPr>
+          <w:rFonts w:ascii="Consolas" w:hAnsi="Consolas" w:cs="Consolas"/>
+          <w:color w:val="000000"/>
+          <w:sz w:val="20"/>
+          <w:szCs w:val="20"/>
+          <w:lang w:val="en-US"/>
+        </w:rPr>
+        <w:t>i</w:t>
+      </w:r>
+      <w:proofErr w:type="spellEnd"/>
+      <w:r>
+        <w:rPr>
+          <w:rFonts w:ascii="Consolas" w:hAnsi="Consolas" w:cs="Consolas"/>
+          <w:color w:val="000000"/>
+          <w:sz w:val="20"/>
+          <w:szCs w:val="20"/>
+          <w:lang w:val="en-US"/>
+        </w:rPr>
+        <w:t xml:space="preserve"> = 0; </w:t>
+      </w:r>
+      <w:proofErr w:type="spellStart"/>
+      <w:r>
+        <w:rPr>
+          <w:rFonts w:ascii="Consolas" w:hAnsi="Consolas" w:cs="Consolas"/>
+          <w:color w:val="000000"/>
+          <w:sz w:val="20"/>
+          <w:szCs w:val="20"/>
+          <w:lang w:val="en-US"/>
+        </w:rPr>
+        <w:t>i</w:t>
+      </w:r>
+      <w:proofErr w:type="spellEnd"/>
+      <w:r>
+        <w:rPr>
+          <w:rFonts w:ascii="Consolas" w:hAnsi="Consolas" w:cs="Consolas"/>
+          <w:color w:val="000000"/>
+          <w:sz w:val="20"/>
+          <w:szCs w:val="20"/>
+          <w:lang w:val="en-US"/>
+        </w:rPr>
+        <w:t xml:space="preserve"> &lt; runs; </w:t>
+      </w:r>
+      <w:proofErr w:type="spellStart"/>
+      <w:r>
+        <w:rPr>
+          <w:rFonts w:ascii="Consolas" w:hAnsi="Consolas" w:cs="Consolas"/>
+          <w:color w:val="000000"/>
+          <w:sz w:val="20"/>
+          <w:szCs w:val="20"/>
+          <w:lang w:val="en-US"/>
+        </w:rPr>
+        <w:t>i</w:t>
+      </w:r>
+      <w:proofErr w:type="spellEnd"/>
+      <w:r>
+        <w:rPr>
+          <w:rFonts w:ascii="Consolas" w:hAnsi="Consolas" w:cs="Consolas"/>
+          <w:color w:val="000000"/>
+          <w:sz w:val="20"/>
+          <w:szCs w:val="20"/>
+          <w:lang w:val="en-US"/>
+        </w:rPr>
+        <w:t>++) {</w:t>
+      </w:r>
+    </w:p>
+    <w:p>
+      <w:pPr>
+        <w:autoSpaceDE w:val="0"/>
+        <w:autoSpaceDN w:val="0"/>
+        <w:adjustRightInd w:val="0"/>
+        <w:spacing w:after="0" w:line="240" w:lineRule="auto"/>
+        <w:rPr>
+          <w:rFonts w:ascii="Consolas" w:hAnsi="Consolas" w:cs="Consolas"/>
+          <w:sz w:val="20"/>
+          <w:szCs w:val="20"/>
+        </w:rPr>
+      </w:pPr>
+      <w:r>
+        <w:rPr>
+          <w:rFonts w:ascii="Consolas" w:hAnsi="Consolas" w:cs="Consolas"/>
+          <w:color w:val="000000"/>
+          <w:sz w:val="20"/>
+          <w:szCs w:val="20"/>
+          <w:lang w:val="en-US"/>
+        </w:rPr>
+        <w:tab/>
+      </w:r>
+      <w:r>
+        <w:rPr>
+          <w:rFonts w:ascii="Consolas" w:hAnsi="Consolas" w:cs="Consolas"/>
+          <w:color w:val="000000"/>
+          <w:sz w:val="20"/>
+          <w:szCs w:val="20"/>
+          <w:lang w:val="en-US"/>
+        </w:rPr>
+        <w:tab/>
+      </w:r>
+      <w:proofErr w:type="spellStart"/>
+      <w:r>
+        <w:rPr>
+          <w:rFonts w:ascii="Consolas" w:hAnsi="Consolas" w:cs="Consolas"/>
+          <w:color w:val="000000"/>
+          <w:sz w:val="20"/>
+          <w:szCs w:val="20"/>
+        </w:rPr>
+        <w:t>sum</w:t>
+      </w:r>
+      <w:proofErr w:type="spellEnd"/>
+      <w:r>
+        <w:rPr>
+          <w:rFonts w:ascii="Consolas" w:hAnsi="Consolas" w:cs="Consolas"/>
+          <w:color w:val="000000"/>
+          <w:sz w:val="20"/>
+          <w:szCs w:val="20"/>
+        </w:rPr>
+        <w:t xml:space="preserve"> += i;</w:t>
+      </w:r>
+    </w:p>
+    <w:p>
+      <w:pPr>
+        <w:autoSpaceDE w:val="0"/>
+        <w:autoSpaceDN w:val="0"/>
+        <w:adjustRightInd w:val="0"/>
+        <w:spacing w:after="0" w:line="240" w:lineRule="auto"/>
+        <w:rPr>
+          <w:rFonts w:ascii="Consolas" w:hAnsi="Consolas" w:cs="Consolas"/>
+          <w:sz w:val="20"/>
+          <w:szCs w:val="20"/>
+        </w:rPr>
+      </w:pPr>
+      <w:r>
+        <w:rPr>
+          <w:rFonts w:ascii="Consolas" w:hAnsi="Consolas" w:cs="Consolas"/>
+          <w:color w:val="000000"/>
+          <w:sz w:val="20"/>
+          <w:szCs w:val="20"/>
+        </w:rPr>
+        <w:tab/>
+        <w:t>}</w:t>
+      </w:r>
+    </w:p>
+    <w:p>
+      <w:pPr>
+        <w:rPr>
+          <w:rFonts w:ascii="Consolas" w:hAnsi="Consolas" w:cs="Consolas"/>
+          <w:color w:val="000000"/>
+          <w:sz w:val="20"/>
+          <w:szCs w:val="20"/>
+        </w:rPr>
+      </w:pPr>
+      <w:r>
+        <w:rPr>
+          <w:rFonts w:ascii="Consolas" w:hAnsi="Consolas" w:cs="Consolas"/>
+          <w:color w:val="000000"/>
+          <w:sz w:val="20"/>
+          <w:szCs w:val="20"/>
+        </w:rPr>
+        <w:t>}</w:t>
+      </w:r>
+    </w:p>
+    <w:p>
+      <w:r>
+        <w:t>berechnet die Summe von 0..</w:t>
+      </w:r>
+      <w:proofErr w:type="gramStart"/>
+      <w:r>
+        <w:t>runs</w:t>
+      </w:r>
+      <w:proofErr w:type="gramEnd"/>
+      <w:r>
+        <w:t xml:space="preserve"> und verbrät somit aktiv die CPU-Zeit.</w:t>
+      </w:r>
+    </w:p>
+    <w:p>
+      <w:r>
+        <w:t>Wir messen die Dauer für 1.000.000:</w:t>
+      </w:r>
+    </w:p>
+    <w:p>
+      <w:pPr>
+        <w:autoSpaceDE w:val="0"/>
+        <w:autoSpaceDN w:val="0"/>
+        <w:adjustRightInd w:val="0"/>
+        <w:spacing w:after="0" w:line="240" w:lineRule="auto"/>
+        <w:rPr>
+          <w:rFonts w:ascii="Consolas" w:hAnsi="Consolas" w:cs="Consolas"/>
+          <w:sz w:val="20"/>
+          <w:szCs w:val="20"/>
+          <w:lang w:val="en-US"/>
+        </w:rPr>
+      </w:pPr>
+      <w:proofErr w:type="spellStart"/>
+      <w:proofErr w:type="gramStart"/>
+      <w:r>
+        <w:rPr>
+          <w:rFonts w:ascii="Consolas" w:hAnsi="Consolas" w:cs="Consolas"/>
+          <w:b/>
+          <w:bCs/>
+          <w:color w:val="7F0055"/>
+          <w:sz w:val="20"/>
+          <w:szCs w:val="20"/>
+          <w:lang w:val="en-US"/>
+        </w:rPr>
+        <w:t>struct</w:t>
+      </w:r>
+      <w:proofErr w:type="spellEnd"/>
+      <w:proofErr w:type="gramEnd"/>
+      <w:r>
+        <w:rPr>
+          <w:rFonts w:ascii="Consolas" w:hAnsi="Consolas" w:cs="Consolas"/>
+          <w:color w:val="000000"/>
+          <w:sz w:val="20"/>
+          <w:szCs w:val="20"/>
+          <w:lang w:val="en-US"/>
+        </w:rPr>
+        <w:t xml:space="preserve"> </w:t>
+      </w:r>
+      <w:proofErr w:type="spellStart"/>
+      <w:r>
+        <w:rPr>
+          <w:rFonts w:ascii="Consolas" w:hAnsi="Consolas" w:cs="Consolas"/>
+          <w:color w:val="000000"/>
+          <w:sz w:val="20"/>
+          <w:szCs w:val="20"/>
+          <w:lang w:val="en-US"/>
+        </w:rPr>
+        <w:t>timespec</w:t>
+      </w:r>
+      <w:proofErr w:type="spellEnd"/>
+      <w:r>
+        <w:rPr>
+          <w:rFonts w:ascii="Consolas" w:hAnsi="Consolas" w:cs="Consolas"/>
+          <w:color w:val="000000"/>
+          <w:sz w:val="20"/>
+          <w:szCs w:val="20"/>
+          <w:lang w:val="en-US"/>
+        </w:rPr>
+        <w:t xml:space="preserve"> </w:t>
+      </w:r>
+      <w:proofErr w:type="spellStart"/>
+      <w:r>
+        <w:rPr>
+          <w:rFonts w:ascii="Consolas" w:hAnsi="Consolas" w:cs="Consolas"/>
+          <w:color w:val="000000"/>
+          <w:sz w:val="20"/>
+          <w:szCs w:val="20"/>
+          <w:lang w:val="en-US"/>
+        </w:rPr>
+        <w:t>start_time</w:t>
+      </w:r>
+      <w:proofErr w:type="spellEnd"/>
+      <w:r>
+        <w:rPr>
+          <w:rFonts w:ascii="Consolas" w:hAnsi="Consolas" w:cs="Consolas"/>
+          <w:color w:val="000000"/>
+          <w:sz w:val="20"/>
+          <w:szCs w:val="20"/>
+          <w:lang w:val="en-US"/>
+        </w:rPr>
+        <w:t xml:space="preserve">, </w:t>
+      </w:r>
+      <w:proofErr w:type="spellStart"/>
+      <w:r>
+        <w:rPr>
+          <w:rFonts w:ascii="Consolas" w:hAnsi="Consolas" w:cs="Consolas"/>
+          <w:color w:val="000000"/>
+          <w:sz w:val="20"/>
+          <w:szCs w:val="20"/>
+          <w:lang w:val="en-US"/>
+        </w:rPr>
+        <w:t>end_time</w:t>
+      </w:r>
+      <w:proofErr w:type="spellEnd"/>
+      <w:r>
+        <w:rPr>
+          <w:rFonts w:ascii="Consolas" w:hAnsi="Consolas" w:cs="Consolas"/>
+          <w:color w:val="000000"/>
+          <w:sz w:val="20"/>
+          <w:szCs w:val="20"/>
+          <w:lang w:val="en-US"/>
+        </w:rPr>
+        <w:t>;</w:t>
+      </w:r>
+    </w:p>
+    <w:p>
+      <w:pPr>
+        <w:autoSpaceDE w:val="0"/>
+        <w:autoSpaceDN w:val="0"/>
+        <w:adjustRightInd w:val="0"/>
+        <w:spacing w:after="0" w:line="240" w:lineRule="auto"/>
+        <w:rPr>
+          <w:rFonts w:ascii="Consolas" w:hAnsi="Consolas" w:cs="Consolas"/>
+          <w:sz w:val="20"/>
+          <w:szCs w:val="20"/>
+          <w:lang w:val="en-US"/>
+        </w:rPr>
+      </w:pPr>
+      <w:proofErr w:type="spellStart"/>
+      <w:r>
+        <w:rPr>
+          <w:rFonts w:ascii="Consolas" w:hAnsi="Consolas" w:cs="Consolas"/>
+          <w:b/>
+          <w:bCs/>
+          <w:color w:val="642880"/>
+          <w:sz w:val="20"/>
+          <w:szCs w:val="20"/>
+          <w:lang w:val="en-US"/>
+        </w:rPr>
+        <w:t>clock_</w:t>
+      </w:r>
+      <w:proofErr w:type="gramStart"/>
+      <w:r>
+        <w:rPr>
+          <w:rFonts w:ascii="Consolas" w:hAnsi="Consolas" w:cs="Consolas"/>
+          <w:b/>
+          <w:bCs/>
+          <w:color w:val="642880"/>
+          <w:sz w:val="20"/>
+          <w:szCs w:val="20"/>
+          <w:lang w:val="en-US"/>
+        </w:rPr>
+        <w:t>gettime</w:t>
+      </w:r>
+      <w:proofErr w:type="spellEnd"/>
+      <w:r>
+        <w:rPr>
+          <w:rFonts w:ascii="Consolas" w:hAnsi="Consolas" w:cs="Consolas"/>
+          <w:color w:val="000000"/>
+          <w:sz w:val="20"/>
+          <w:szCs w:val="20"/>
+          <w:lang w:val="en-US"/>
+        </w:rPr>
+        <w:t>(</w:t>
+      </w:r>
+      <w:proofErr w:type="gramEnd"/>
+      <w:r>
+        <w:rPr>
+          <w:rFonts w:ascii="Consolas" w:hAnsi="Consolas" w:cs="Consolas"/>
+          <w:color w:val="000000"/>
+          <w:sz w:val="20"/>
+          <w:szCs w:val="20"/>
+          <w:lang w:val="en-US"/>
+        </w:rPr>
+        <w:t>CLOCK_REALTIME, &amp;</w:t>
+      </w:r>
+      <w:proofErr w:type="spellStart"/>
+      <w:r>
+        <w:rPr>
+          <w:rFonts w:ascii="Consolas" w:hAnsi="Consolas" w:cs="Consolas"/>
+          <w:color w:val="000000"/>
+          <w:sz w:val="20"/>
+          <w:szCs w:val="20"/>
+          <w:lang w:val="en-US"/>
+        </w:rPr>
+        <w:t>start_time</w:t>
+      </w:r>
+      <w:proofErr w:type="spellEnd"/>
+      <w:r>
+        <w:rPr>
+          <w:rFonts w:ascii="Consolas" w:hAnsi="Consolas" w:cs="Consolas"/>
+          <w:color w:val="000000"/>
+          <w:sz w:val="20"/>
+          <w:szCs w:val="20"/>
+          <w:lang w:val="en-US"/>
+        </w:rPr>
+        <w:t>);</w:t>
+      </w:r>
+    </w:p>
+    <w:p>
+      <w:pPr>
+        <w:autoSpaceDE w:val="0"/>
+        <w:autoSpaceDN w:val="0"/>
+        <w:adjustRightInd w:val="0"/>
+        <w:spacing w:after="0" w:line="240" w:lineRule="auto"/>
+        <w:rPr>
+          <w:rFonts w:ascii="Consolas" w:hAnsi="Consolas" w:cs="Consolas"/>
+          <w:sz w:val="20"/>
+          <w:szCs w:val="20"/>
+          <w:lang w:val="en-US"/>
+        </w:rPr>
+      </w:pPr>
+    </w:p>
+    <w:p>
+      <w:pPr>
+        <w:autoSpaceDE w:val="0"/>
+        <w:autoSpaceDN w:val="0"/>
+        <w:adjustRightInd w:val="0"/>
+        <w:spacing w:after="0" w:line="240" w:lineRule="auto"/>
+        <w:rPr>
+          <w:rFonts w:ascii="Consolas" w:hAnsi="Consolas" w:cs="Consolas"/>
+          <w:sz w:val="20"/>
+          <w:szCs w:val="20"/>
+          <w:lang w:val="en-US"/>
+        </w:rPr>
+      </w:pPr>
+      <w:proofErr w:type="gramStart"/>
+      <w:r>
+        <w:rPr>
+          <w:rFonts w:ascii="Consolas" w:hAnsi="Consolas" w:cs="Consolas"/>
+          <w:color w:val="000000"/>
+          <w:sz w:val="20"/>
+          <w:szCs w:val="20"/>
+          <w:lang w:val="en-US"/>
+        </w:rPr>
+        <w:t>useless(</w:t>
+      </w:r>
+      <w:proofErr w:type="gramEnd"/>
+      <w:r>
+        <w:rPr>
+          <w:rFonts w:ascii="Consolas" w:hAnsi="Consolas" w:cs="Consolas"/>
+          <w:color w:val="000000"/>
+          <w:sz w:val="20"/>
+          <w:szCs w:val="20"/>
+          <w:lang w:val="en-US"/>
+        </w:rPr>
+        <w:t>1000 * 1000);</w:t>
+      </w:r>
+    </w:p>
+    <w:p>
+      <w:pPr>
+        <w:autoSpaceDE w:val="0"/>
+        <w:autoSpaceDN w:val="0"/>
+        <w:adjustRightInd w:val="0"/>
+        <w:spacing w:after="0" w:line="240" w:lineRule="auto"/>
+        <w:rPr>
+          <w:rFonts w:ascii="Consolas" w:hAnsi="Consolas" w:cs="Consolas"/>
+          <w:sz w:val="20"/>
+          <w:szCs w:val="20"/>
+          <w:lang w:val="en-US"/>
+        </w:rPr>
+      </w:pPr>
+    </w:p>
+    <w:p>
+      <w:pPr>
+        <w:autoSpaceDE w:val="0"/>
+        <w:autoSpaceDN w:val="0"/>
+        <w:adjustRightInd w:val="0"/>
+        <w:spacing w:after="0" w:line="240" w:lineRule="auto"/>
+        <w:rPr>
+          <w:rFonts w:ascii="Consolas" w:hAnsi="Consolas" w:cs="Consolas"/>
+          <w:sz w:val="20"/>
+          <w:szCs w:val="20"/>
+          <w:lang w:val="en-US"/>
+        </w:rPr>
+      </w:pPr>
+      <w:proofErr w:type="spellStart"/>
+      <w:r>
+        <w:rPr>
+          <w:rFonts w:ascii="Consolas" w:hAnsi="Consolas" w:cs="Consolas"/>
+          <w:b/>
+          <w:bCs/>
+          <w:color w:val="642880"/>
+          <w:sz w:val="20"/>
+          <w:szCs w:val="20"/>
+          <w:lang w:val="en-US"/>
+        </w:rPr>
+        <w:t>clock_</w:t>
+      </w:r>
+      <w:proofErr w:type="gramStart"/>
+      <w:r>
+        <w:rPr>
+          <w:rFonts w:ascii="Consolas" w:hAnsi="Consolas" w:cs="Consolas"/>
+          <w:b/>
+          <w:bCs/>
+          <w:color w:val="642880"/>
+          <w:sz w:val="20"/>
+          <w:szCs w:val="20"/>
+          <w:lang w:val="en-US"/>
+        </w:rPr>
+        <w:t>gettime</w:t>
+      </w:r>
+      <w:proofErr w:type="spellEnd"/>
+      <w:r>
+        <w:rPr>
+          <w:rFonts w:ascii="Consolas" w:hAnsi="Consolas" w:cs="Consolas"/>
+          <w:color w:val="000000"/>
+          <w:sz w:val="20"/>
+          <w:szCs w:val="20"/>
+          <w:lang w:val="en-US"/>
+        </w:rPr>
+        <w:t>(</w:t>
+      </w:r>
+      <w:proofErr w:type="gramEnd"/>
+      <w:r>
+        <w:rPr>
+          <w:rFonts w:ascii="Consolas" w:hAnsi="Consolas" w:cs="Consolas"/>
+          <w:color w:val="000000"/>
+          <w:sz w:val="20"/>
+          <w:szCs w:val="20"/>
+          <w:lang w:val="en-US"/>
+        </w:rPr>
+        <w:t>CLOCK_REALTIME, &amp;</w:t>
+      </w:r>
+      <w:proofErr w:type="spellStart"/>
+      <w:r>
+        <w:rPr>
+          <w:rFonts w:ascii="Consolas" w:hAnsi="Consolas" w:cs="Consolas"/>
+          <w:color w:val="000000"/>
+          <w:sz w:val="20"/>
+          <w:szCs w:val="20"/>
+          <w:lang w:val="en-US"/>
+        </w:rPr>
+        <w:t>end_time</w:t>
+      </w:r>
+      <w:proofErr w:type="spellEnd"/>
+      <w:r>
+        <w:rPr>
+          <w:rFonts w:ascii="Consolas" w:hAnsi="Consolas" w:cs="Consolas"/>
+          <w:color w:val="000000"/>
+          <w:sz w:val="20"/>
+          <w:szCs w:val="20"/>
+          <w:lang w:val="en-US"/>
+        </w:rPr>
+        <w:t>);</w:t>
+      </w:r>
+    </w:p>
+    <w:p>
+      <w:pPr>
+        <w:autoSpaceDE w:val="0"/>
+        <w:autoSpaceDN w:val="0"/>
+        <w:adjustRightInd w:val="0"/>
+        <w:spacing w:after="0" w:line="240" w:lineRule="auto"/>
+        <w:rPr>
+          <w:rFonts w:ascii="Consolas" w:hAnsi="Consolas" w:cs="Consolas"/>
+          <w:sz w:val="20"/>
+          <w:szCs w:val="20"/>
+          <w:lang w:val="en-US"/>
+        </w:rPr>
+      </w:pPr>
+    </w:p>
+    <w:p>
+      <w:r>
+        <w:t xml:space="preserve">Um eine Millisekunde an CPU-Zeit zu verbraten, verrechnen wir </w:t>
+      </w:r>
+      <w:proofErr w:type="spellStart"/>
+      <w:r>
+        <w:t>start_time</w:t>
+      </w:r>
+      <w:proofErr w:type="spellEnd"/>
+      <w:r>
+        <w:t xml:space="preserve"> und </w:t>
+      </w:r>
+      <w:proofErr w:type="spellStart"/>
+      <w:r>
+        <w:t>end_time</w:t>
+      </w:r>
+      <w:proofErr w:type="spellEnd"/>
+      <w:r>
+        <w:t xml:space="preserve"> und teilen das Ergebnis durch die Anzahl der Durchläufe (1.000.000):</w:t>
+      </w:r>
+    </w:p>
+    <w:p>
+      <w:pPr>
+        <w:autoSpaceDE w:val="0"/>
+        <w:autoSpaceDN w:val="0"/>
+        <w:adjustRightInd w:val="0"/>
+        <w:spacing w:after="0" w:line="240" w:lineRule="auto"/>
+        <w:rPr>
+          <w:rFonts w:ascii="Consolas" w:hAnsi="Consolas" w:cs="Consolas"/>
+          <w:sz w:val="20"/>
+          <w:szCs w:val="20"/>
+          <w:lang w:val="en-US"/>
+        </w:rPr>
+      </w:pPr>
+      <w:proofErr w:type="gramStart"/>
+      <w:r>
+        <w:rPr>
+          <w:rFonts w:ascii="Consolas" w:hAnsi="Consolas" w:cs="Consolas"/>
+          <w:b/>
+          <w:bCs/>
+          <w:color w:val="7F0055"/>
+          <w:sz w:val="20"/>
+          <w:szCs w:val="20"/>
+          <w:lang w:val="en-US"/>
+        </w:rPr>
+        <w:t>unsigned</w:t>
+      </w:r>
+      <w:proofErr w:type="gramEnd"/>
+      <w:r>
+        <w:rPr>
+          <w:rFonts w:ascii="Consolas" w:hAnsi="Consolas" w:cs="Consolas"/>
+          <w:color w:val="000000"/>
+          <w:sz w:val="20"/>
+          <w:szCs w:val="20"/>
+          <w:lang w:val="en-US"/>
+        </w:rPr>
+        <w:t xml:space="preserve"> </w:t>
+      </w:r>
+      <w:proofErr w:type="spellStart"/>
+      <w:r>
+        <w:rPr>
+          <w:rFonts w:ascii="Consolas" w:hAnsi="Consolas" w:cs="Consolas"/>
+          <w:b/>
+          <w:bCs/>
+          <w:color w:val="7F0055"/>
+          <w:sz w:val="20"/>
+          <w:szCs w:val="20"/>
+          <w:lang w:val="en-US"/>
+        </w:rPr>
+        <w:t>int</w:t>
+      </w:r>
+      <w:proofErr w:type="spellEnd"/>
+      <w:r>
+        <w:rPr>
+          <w:rFonts w:ascii="Consolas" w:hAnsi="Consolas" w:cs="Consolas"/>
+          <w:color w:val="000000"/>
+          <w:sz w:val="20"/>
+          <w:szCs w:val="20"/>
+          <w:lang w:val="en-US"/>
+        </w:rPr>
+        <w:t xml:space="preserve"> </w:t>
+      </w:r>
+      <w:proofErr w:type="spellStart"/>
+      <w:r>
+        <w:rPr>
+          <w:rFonts w:ascii="Consolas" w:hAnsi="Consolas" w:cs="Consolas"/>
+          <w:color w:val="000000"/>
+          <w:sz w:val="20"/>
+          <w:szCs w:val="20"/>
+          <w:lang w:val="en-US"/>
+        </w:rPr>
+        <w:t>difference_in_seconds</w:t>
+      </w:r>
+      <w:proofErr w:type="spellEnd"/>
+      <w:r>
+        <w:rPr>
+          <w:rFonts w:ascii="Consolas" w:hAnsi="Consolas" w:cs="Consolas"/>
+          <w:color w:val="000000"/>
+          <w:sz w:val="20"/>
+          <w:szCs w:val="20"/>
+          <w:lang w:val="en-US"/>
+        </w:rPr>
+        <w:t xml:space="preserve"> = </w:t>
+      </w:r>
+      <w:proofErr w:type="spellStart"/>
+      <w:r>
+        <w:rPr>
+          <w:rFonts w:ascii="Consolas" w:hAnsi="Consolas" w:cs="Consolas"/>
+          <w:color w:val="000000"/>
+          <w:sz w:val="20"/>
+          <w:szCs w:val="20"/>
+          <w:lang w:val="en-US"/>
+        </w:rPr>
+        <w:t>end_time.</w:t>
+      </w:r>
+      <w:r>
+        <w:rPr>
+          <w:rFonts w:ascii="Consolas" w:hAnsi="Consolas" w:cs="Consolas"/>
+          <w:color w:val="0000C0"/>
+          <w:sz w:val="20"/>
+          <w:szCs w:val="20"/>
+          <w:lang w:val="en-US"/>
+        </w:rPr>
+        <w:t>tv_sec</w:t>
+      </w:r>
+      <w:proofErr w:type="spellEnd"/>
+      <w:r>
+        <w:rPr>
+          <w:rFonts w:ascii="Consolas" w:hAnsi="Consolas" w:cs="Consolas"/>
+          <w:color w:val="000000"/>
+          <w:sz w:val="20"/>
+          <w:szCs w:val="20"/>
+          <w:lang w:val="en-US"/>
+        </w:rPr>
+        <w:t xml:space="preserve"> - </w:t>
+      </w:r>
+      <w:proofErr w:type="spellStart"/>
+      <w:r>
+        <w:rPr>
+          <w:rFonts w:ascii="Consolas" w:hAnsi="Consolas" w:cs="Consolas"/>
+          <w:color w:val="000000"/>
+          <w:sz w:val="20"/>
+          <w:szCs w:val="20"/>
+          <w:lang w:val="en-US"/>
+        </w:rPr>
+        <w:t>start_time.</w:t>
+      </w:r>
+      <w:r>
+        <w:rPr>
+          <w:rFonts w:ascii="Consolas" w:hAnsi="Consolas" w:cs="Consolas"/>
+          <w:color w:val="0000C0"/>
+          <w:sz w:val="20"/>
+          <w:szCs w:val="20"/>
+          <w:lang w:val="en-US"/>
+        </w:rPr>
+        <w:t>tv_sec</w:t>
+      </w:r>
+      <w:proofErr w:type="spellEnd"/>
+      <w:r>
+        <w:rPr>
+          <w:rFonts w:ascii="Consolas" w:hAnsi="Consolas" w:cs="Consolas"/>
+          <w:color w:val="000000"/>
+          <w:sz w:val="20"/>
+          <w:szCs w:val="20"/>
+          <w:lang w:val="en-US"/>
+        </w:rPr>
+        <w:t>;</w:t>
+      </w:r>
+    </w:p>
+    <w:p>
+      <w:pPr>
+        <w:autoSpaceDE w:val="0"/>
+        <w:autoSpaceDN w:val="0"/>
+        <w:adjustRightInd w:val="0"/>
+        <w:spacing w:after="0" w:line="240" w:lineRule="auto"/>
+        <w:rPr>
+          <w:rFonts w:ascii="Consolas" w:hAnsi="Consolas" w:cs="Consolas"/>
+          <w:sz w:val="20"/>
+          <w:szCs w:val="20"/>
+          <w:lang w:val="en-US"/>
+        </w:rPr>
+      </w:pPr>
+      <w:proofErr w:type="gramStart"/>
+      <w:r>
+        <w:rPr>
+          <w:rFonts w:ascii="Consolas" w:hAnsi="Consolas" w:cs="Consolas"/>
+          <w:b/>
+          <w:bCs/>
+          <w:color w:val="7F0055"/>
+          <w:sz w:val="20"/>
+          <w:szCs w:val="20"/>
+          <w:lang w:val="en-US"/>
+        </w:rPr>
+        <w:t>unsigned</w:t>
+      </w:r>
+      <w:proofErr w:type="gramEnd"/>
+      <w:r>
+        <w:rPr>
+          <w:rFonts w:ascii="Consolas" w:hAnsi="Consolas" w:cs="Consolas"/>
+          <w:color w:val="000000"/>
+          <w:sz w:val="20"/>
+          <w:szCs w:val="20"/>
+          <w:lang w:val="en-US"/>
+        </w:rPr>
+        <w:t xml:space="preserve"> </w:t>
+      </w:r>
+      <w:r>
+        <w:rPr>
+          <w:rFonts w:ascii="Consolas" w:hAnsi="Consolas" w:cs="Consolas"/>
+          <w:b/>
+          <w:bCs/>
+          <w:color w:val="7F0055"/>
+          <w:sz w:val="20"/>
+          <w:szCs w:val="20"/>
+          <w:lang w:val="en-US"/>
+        </w:rPr>
+        <w:t>long</w:t>
+      </w:r>
+      <w:r>
+        <w:rPr>
+          <w:rFonts w:ascii="Consolas" w:hAnsi="Consolas" w:cs="Consolas"/>
+          <w:color w:val="000000"/>
+          <w:sz w:val="20"/>
+          <w:szCs w:val="20"/>
+          <w:lang w:val="en-US"/>
+        </w:rPr>
+        <w:t xml:space="preserve"> </w:t>
+      </w:r>
+      <w:proofErr w:type="spellStart"/>
+      <w:r>
+        <w:rPr>
+          <w:rFonts w:ascii="Consolas" w:hAnsi="Consolas" w:cs="Consolas"/>
+          <w:color w:val="000000"/>
+          <w:sz w:val="20"/>
+          <w:szCs w:val="20"/>
+          <w:lang w:val="en-US"/>
+        </w:rPr>
+        <w:t>difference_in_ns</w:t>
+      </w:r>
+      <w:proofErr w:type="spellEnd"/>
+      <w:r>
+        <w:rPr>
+          <w:rFonts w:ascii="Consolas" w:hAnsi="Consolas" w:cs="Consolas"/>
+          <w:color w:val="000000"/>
+          <w:sz w:val="20"/>
+          <w:szCs w:val="20"/>
+          <w:lang w:val="en-US"/>
+        </w:rPr>
+        <w:t xml:space="preserve"> = </w:t>
+      </w:r>
+      <w:proofErr w:type="spellStart"/>
+      <w:r>
+        <w:rPr>
+          <w:rFonts w:ascii="Consolas" w:hAnsi="Consolas" w:cs="Consolas"/>
+          <w:color w:val="000000"/>
+          <w:sz w:val="20"/>
+          <w:szCs w:val="20"/>
+          <w:lang w:val="en-US"/>
+        </w:rPr>
+        <w:t>end_time.</w:t>
+      </w:r>
+      <w:r>
+        <w:rPr>
+          <w:rFonts w:ascii="Consolas" w:hAnsi="Consolas" w:cs="Consolas"/>
+          <w:color w:val="0000C0"/>
+          <w:sz w:val="20"/>
+          <w:szCs w:val="20"/>
+          <w:lang w:val="en-US"/>
+        </w:rPr>
+        <w:t>tv_nsec</w:t>
+      </w:r>
+      <w:proofErr w:type="spellEnd"/>
+      <w:r>
+        <w:rPr>
+          <w:rFonts w:ascii="Consolas" w:hAnsi="Consolas" w:cs="Consolas"/>
+          <w:color w:val="000000"/>
+          <w:sz w:val="20"/>
+          <w:szCs w:val="20"/>
+          <w:lang w:val="en-US"/>
+        </w:rPr>
+        <w:t xml:space="preserve"> - </w:t>
+      </w:r>
+      <w:proofErr w:type="spellStart"/>
+      <w:r>
+        <w:rPr>
+          <w:rFonts w:ascii="Consolas" w:hAnsi="Consolas" w:cs="Consolas"/>
+          <w:color w:val="000000"/>
+          <w:sz w:val="20"/>
+          <w:szCs w:val="20"/>
+          <w:lang w:val="en-US"/>
+        </w:rPr>
+        <w:t>start_time.</w:t>
+      </w:r>
+      <w:r>
+        <w:rPr>
+          <w:rFonts w:ascii="Consolas" w:hAnsi="Consolas" w:cs="Consolas"/>
+          <w:color w:val="0000C0"/>
+          <w:sz w:val="20"/>
+          <w:szCs w:val="20"/>
+          <w:lang w:val="en-US"/>
+        </w:rPr>
+        <w:t>tv_nsec</w:t>
+      </w:r>
+      <w:proofErr w:type="spellEnd"/>
+      <w:r>
+        <w:rPr>
+          <w:rFonts w:ascii="Consolas" w:hAnsi="Consolas" w:cs="Consolas"/>
+          <w:color w:val="000000"/>
+          <w:sz w:val="20"/>
+          <w:szCs w:val="20"/>
+          <w:lang w:val="en-US"/>
+        </w:rPr>
+        <w:t>;</w:t>
+      </w:r>
+    </w:p>
+    <w:p>
+      <w:pPr>
+        <w:autoSpaceDE w:val="0"/>
+        <w:autoSpaceDN w:val="0"/>
+        <w:adjustRightInd w:val="0"/>
+        <w:spacing w:after="0" w:line="240" w:lineRule="auto"/>
+        <w:rPr>
+          <w:rFonts w:ascii="Consolas" w:hAnsi="Consolas" w:cs="Consolas"/>
+          <w:sz w:val="20"/>
+          <w:szCs w:val="20"/>
+          <w:lang w:val="en-US"/>
+        </w:rPr>
+      </w:pPr>
+    </w:p>
+    <w:p>
+      <w:pPr>
+        <w:rPr>
+          <w:lang w:val="en-US"/>
+        </w:rPr>
+      </w:pPr>
+      <w:proofErr w:type="gramStart"/>
+      <w:r>
+        <w:rPr>
+          <w:rFonts w:ascii="Consolas" w:hAnsi="Consolas" w:cs="Consolas"/>
+          <w:b/>
+          <w:bCs/>
+          <w:color w:val="7F0055"/>
+          <w:sz w:val="20"/>
+          <w:szCs w:val="20"/>
+          <w:lang w:val="en-US"/>
+        </w:rPr>
+        <w:t>return</w:t>
+      </w:r>
+      <w:proofErr w:type="gramEnd"/>
+      <w:r>
+        <w:rPr>
+          <w:rFonts w:ascii="Consolas" w:hAnsi="Consolas" w:cs="Consolas"/>
+          <w:color w:val="000000"/>
+          <w:sz w:val="20"/>
+          <w:szCs w:val="20"/>
+          <w:lang w:val="en-US"/>
+        </w:rPr>
+        <w:t xml:space="preserve"> (</w:t>
+      </w:r>
+      <w:proofErr w:type="spellStart"/>
+      <w:r>
+        <w:rPr>
+          <w:rFonts w:ascii="Consolas" w:hAnsi="Consolas" w:cs="Consolas"/>
+          <w:color w:val="000000"/>
+          <w:sz w:val="20"/>
+          <w:szCs w:val="20"/>
+          <w:lang w:val="en-US"/>
+        </w:rPr>
+        <w:t>difference_in_seconds</w:t>
+      </w:r>
+      <w:proofErr w:type="spellEnd"/>
+      <w:r>
+        <w:rPr>
+          <w:rFonts w:ascii="Consolas" w:hAnsi="Consolas" w:cs="Consolas"/>
+          <w:color w:val="000000"/>
+          <w:sz w:val="20"/>
+          <w:szCs w:val="20"/>
+          <w:lang w:val="en-US"/>
+        </w:rPr>
+        <w:t xml:space="preserve"> * 1000 * 1000 * 1000 + </w:t>
+      </w:r>
+      <w:proofErr w:type="spellStart"/>
+      <w:r>
+        <w:rPr>
+          <w:rFonts w:ascii="Consolas" w:hAnsi="Consolas" w:cs="Consolas"/>
+          <w:color w:val="000000"/>
+          <w:sz w:val="20"/>
+          <w:szCs w:val="20"/>
+          <w:lang w:val="en-US"/>
+        </w:rPr>
+        <w:t>difference_in_ns</w:t>
+      </w:r>
+      <w:proofErr w:type="spellEnd"/>
+      <w:r>
+        <w:rPr>
+          <w:rFonts w:ascii="Consolas" w:hAnsi="Consolas" w:cs="Consolas"/>
+          <w:color w:val="000000"/>
+          <w:sz w:val="20"/>
+          <w:szCs w:val="20"/>
+          <w:lang w:val="en-US"/>
+        </w:rPr>
+        <w:t>) / (1000.0 * 1000.0);</w:t>
+      </w:r>
+    </w:p>
+    <w:p>
+      <w:pPr>
+        <w:rPr>
+          <w:lang w:val="en-US"/>
+        </w:rPr>
+      </w:pPr>
+    </w:p>
+    <w:p>
+      <w:pPr>
+        <w:rPr>
+          <w:lang w:val="en-US"/>
         </w:rPr>
       </w:pPr>
       <w:bookmarkStart w:id="0" w:name="_GoBack"/>
       <w:bookmarkEnd w:id="0"/>
-      <w:r>
-        <w:rPr>
-          <w:sz w:val="20"/>
-          <w:szCs w:val="24"/>
-        </w:rPr>
-        <w:br/>
-      </w:r>
     </w:p>
     <w:sectPr>
       <w:pgSz w:w="11906" w:h="16838"/>
@@ -1116,7 +2385,7 @@
 </file>
 
 <file path=customXml/itemProps1.xml><?xml version="1.0" encoding="utf-8"?>
-<ds:datastoreItem xmlns:ds="http://schemas.openxmlformats.org/officeDocument/2006/customXml" ds:itemID="{F6350345-C55D-4195-8320-AA8289CA0EF8}">
+<ds:datastoreItem xmlns:ds="http://schemas.openxmlformats.org/officeDocument/2006/customXml" ds:itemID="{0D43E231-8D96-4720-BC65-CD4107CBF7AE}">
   <ds:schemaRefs>
     <ds:schemaRef ds:uri="http://schemas.openxmlformats.org/officeDocument/2006/bibliography"/>
   </ds:schemaRefs>

</xml_diff>

<commit_message>
Aufgabe 3 final hoffentlich
</commit_message>
<xml_diff>
--- a/Aufgabe3/Abgabe zur 3.docx
+++ b/Aufgabe3/Abgabe zur 3.docx
@@ -80,24 +80,71 @@
       </w:pPr>
     </w:p>
     <w:p>
-      <w:r>
-        <w:rPr>
-          <w:sz w:val="24"/>
-          <w:szCs w:val="24"/>
+      <w:pPr>
+        <w:rPr>
+          <w:sz w:val="28"/>
+          <w:szCs w:val="28"/>
           <w:u w:val="single"/>
         </w:rPr>
-        <w:t>Funktion, die Zeit aktiv verbrät</w:t>
-      </w:r>
-      <w:r>
-        <w:rPr>
-          <w:sz w:val="24"/>
-          <w:szCs w:val="24"/>
+      </w:pPr>
+      <w:r>
+        <w:rPr>
+          <w:sz w:val="28"/>
+          <w:szCs w:val="28"/>
           <w:u w:val="single"/>
         </w:rPr>
-        <w:br/>
-      </w:r>
-      <w:r>
-        <w:t>Die Funktion</w:t>
+        <w:t xml:space="preserve">Funktion </w:t>
+      </w:r>
+      <w:proofErr w:type="spellStart"/>
+      <w:r>
+        <w:rPr>
+          <w:sz w:val="28"/>
+          <w:szCs w:val="28"/>
+          <w:u w:val="single"/>
+        </w:rPr>
+        <w:t>waste_msecs</w:t>
+      </w:r>
+      <w:proofErr w:type="spellEnd"/>
+      <w:r>
+        <w:rPr>
+          <w:sz w:val="28"/>
+          <w:szCs w:val="28"/>
+          <w:u w:val="single"/>
+        </w:rPr>
+        <w:t>:</w:t>
+      </w:r>
+    </w:p>
+    <w:p>
+      <w:r>
+        <w:t>Unsere Funktion addiert die Summe</w:t>
+      </w:r>
+      <w:r>
+        <w:t xml:space="preserve"> von 0 bis zu einer Obergrenze.</w:t>
+      </w:r>
+    </w:p>
+    <w:p>
+      <w:r>
+        <w:t xml:space="preserve">Die Anzahl der Schleifendurchläufe setzt sich aus einem Faktor, der zu wartenden Millisekunden-Anzahl </w:t>
+      </w:r>
+      <w:proofErr w:type="spellStart"/>
+      <w:r>
+        <w:rPr>
+          <w:i/>
+        </w:rPr>
+        <w:t>msecs</w:t>
+      </w:r>
+      <w:proofErr w:type="spellEnd"/>
+      <w:r>
+        <w:t xml:space="preserve"> und einer Konstante, in unserem Fall </w:t>
+      </w:r>
+      <w:r>
+        <w:rPr>
+          <w:i/>
+        </w:rPr>
+        <w:t>1.000.000</w:t>
+      </w:r>
+      <w:r>
+        <w:t>, zusammen:</w:t>
       </w:r>
     </w:p>
     <w:p>
@@ -137,6 +184,7 @@
         </w:rPr>
         <w:t xml:space="preserve"> </w:t>
       </w:r>
+      <w:proofErr w:type="spellStart"/>
       <w:r>
         <w:rPr>
           <w:rFonts w:ascii="Consolas" w:hAnsi="Consolas" w:cs="Consolas"/>
@@ -147,8 +195,9 @@
           <w:szCs w:val="20"/>
           <w:lang w:val="en-US"/>
         </w:rPr>
-        <w:t>useless</w:t>
-      </w:r>
+        <w:t>waste_msecs</w:t>
+      </w:r>
+      <w:proofErr w:type="spellEnd"/>
       <w:r>
         <w:rPr>
           <w:rFonts w:ascii="Consolas" w:hAnsi="Consolas" w:cs="Consolas"/>
@@ -181,6 +230,7 @@
         </w:rPr>
         <w:t xml:space="preserve"> </w:t>
       </w:r>
+      <w:proofErr w:type="spellStart"/>
       <w:r>
         <w:rPr>
           <w:rFonts w:ascii="Consolas" w:hAnsi="Consolas" w:cs="Consolas"/>
@@ -191,17 +241,40 @@
           <w:szCs w:val="20"/>
           <w:lang w:val="en-US"/>
         </w:rPr>
-        <w:t>long</w:t>
-      </w:r>
-      <w:r>
-        <w:rPr>
-          <w:rFonts w:ascii="Consolas" w:hAnsi="Consolas" w:cs="Consolas"/>
-          <w:color w:val="000000"/>
-          <w:sz w:val="20"/>
-          <w:szCs w:val="20"/>
-          <w:lang w:val="en-US"/>
-        </w:rPr>
-        <w:t xml:space="preserve"> runs) {</w:t>
+        <w:t>int</w:t>
+      </w:r>
+      <w:proofErr w:type="spellEnd"/>
+      <w:r>
+        <w:rPr>
+          <w:rFonts w:ascii="Consolas" w:hAnsi="Consolas" w:cs="Consolas"/>
+          <w:color w:val="000000"/>
+          <w:sz w:val="20"/>
+          <w:szCs w:val="20"/>
+          <w:lang w:val="en-US"/>
+        </w:rPr>
+        <w:t xml:space="preserve"> </w:t>
+      </w:r>
+      <w:proofErr w:type="spellStart"/>
+      <w:r>
+        <w:rPr>
+          <w:rFonts w:ascii="Consolas" w:hAnsi="Consolas" w:cs="Consolas"/>
+          <w:color w:val="000000"/>
+          <w:sz w:val="20"/>
+          <w:szCs w:val="20"/>
+          <w:lang w:val="en-US"/>
+        </w:rPr>
+        <w:t>msecs</w:t>
+      </w:r>
+      <w:proofErr w:type="spellEnd"/>
+      <w:r>
+        <w:rPr>
+          <w:rFonts w:ascii="Consolas" w:hAnsi="Consolas" w:cs="Consolas"/>
+          <w:color w:val="000000"/>
+          <w:sz w:val="20"/>
+          <w:szCs w:val="20"/>
+          <w:lang w:val="en-US"/>
+        </w:rPr>
+        <w:t>) {</w:t>
       </w:r>
     </w:p>
     <w:p>
@@ -271,7 +344,95 @@
           <w:szCs w:val="20"/>
           <w:lang w:val="en-US"/>
         </w:rPr>
-        <w:t xml:space="preserve"> sum = 0;</w:t>
+        <w:t xml:space="preserve"> runs = (</w:t>
+      </w:r>
+      <w:r>
+        <w:rPr>
+          <w:rFonts w:ascii="Consolas" w:hAnsi="Consolas" w:cs="Consolas"/>
+          <w:b/>
+          <w:bCs/>
+          <w:color w:val="7F0055"/>
+          <w:sz w:val="20"/>
+          <w:szCs w:val="20"/>
+          <w:lang w:val="en-US"/>
+        </w:rPr>
+        <w:t>unsigned</w:t>
+      </w:r>
+      <w:r>
+        <w:rPr>
+          <w:rFonts w:ascii="Consolas" w:hAnsi="Consolas" w:cs="Consolas"/>
+          <w:color w:val="000000"/>
+          <w:sz w:val="20"/>
+          <w:szCs w:val="20"/>
+          <w:lang w:val="en-US"/>
+        </w:rPr>
+        <w:t xml:space="preserve"> </w:t>
+      </w:r>
+      <w:r>
+        <w:rPr>
+          <w:rFonts w:ascii="Consolas" w:hAnsi="Consolas" w:cs="Consolas"/>
+          <w:b/>
+          <w:bCs/>
+          <w:color w:val="7F0055"/>
+          <w:sz w:val="20"/>
+          <w:szCs w:val="20"/>
+          <w:lang w:val="en-US"/>
+        </w:rPr>
+        <w:t>long</w:t>
+      </w:r>
+      <w:r>
+        <w:rPr>
+          <w:rFonts w:ascii="Consolas" w:hAnsi="Consolas" w:cs="Consolas"/>
+          <w:color w:val="000000"/>
+          <w:sz w:val="20"/>
+          <w:szCs w:val="20"/>
+          <w:lang w:val="en-US"/>
+        </w:rPr>
+        <w:t xml:space="preserve">)(1000000 * </w:t>
+      </w:r>
+      <w:proofErr w:type="spellStart"/>
+      <w:r>
+        <w:rPr>
+          <w:rFonts w:ascii="Consolas" w:hAnsi="Consolas" w:cs="Consolas"/>
+          <w:color w:val="000000"/>
+          <w:sz w:val="20"/>
+          <w:szCs w:val="20"/>
+          <w:lang w:val="en-US"/>
+        </w:rPr>
+        <w:t>fac</w:t>
+      </w:r>
+      <w:proofErr w:type="spellEnd"/>
+      <w:r>
+        <w:rPr>
+          <w:rFonts w:ascii="Consolas" w:hAnsi="Consolas" w:cs="Consolas"/>
+          <w:color w:val="000000"/>
+          <w:sz w:val="20"/>
+          <w:szCs w:val="20"/>
+          <w:lang w:val="en-US"/>
+        </w:rPr>
+        <w:t xml:space="preserve"> * </w:t>
+      </w:r>
+      <w:proofErr w:type="spellStart"/>
+      <w:r>
+        <w:rPr>
+          <w:rFonts w:ascii="Consolas" w:hAnsi="Consolas" w:cs="Consolas"/>
+          <w:color w:val="000000"/>
+          <w:sz w:val="20"/>
+          <w:szCs w:val="20"/>
+          <w:lang w:val="en-US"/>
+        </w:rPr>
+        <w:t>msecs</w:t>
+      </w:r>
+      <w:proofErr w:type="spellEnd"/>
+      <w:r>
+        <w:rPr>
+          <w:rFonts w:ascii="Consolas" w:hAnsi="Consolas" w:cs="Consolas"/>
+          <w:color w:val="000000"/>
+          <w:sz w:val="20"/>
+          <w:szCs w:val="20"/>
+          <w:lang w:val="en-US"/>
+        </w:rPr>
+        <w:t>);</w:t>
       </w:r>
     </w:p>
     <w:p>
@@ -287,84 +448,6 @@
           <w:lang w:val="en-US"/>
         </w:rPr>
       </w:pPr>
-      <w:r>
-        <w:rPr>
-          <w:rFonts w:ascii="Consolas" w:hAnsi="Consolas" w:cs="Consolas"/>
-          <w:color w:val="000000"/>
-          <w:sz w:val="20"/>
-          <w:szCs w:val="20"/>
-          <w:lang w:val="en-US"/>
-        </w:rPr>
-        <w:tab/>
-      </w:r>
-      <w:proofErr w:type="gramStart"/>
-      <w:r>
-        <w:rPr>
-          <w:rFonts w:ascii="Consolas" w:hAnsi="Consolas" w:cs="Consolas"/>
-          <w:b/>
-          <w:bCs/>
-          <w:color w:val="7F0055"/>
-          <w:sz w:val="20"/>
-          <w:szCs w:val="20"/>
-          <w:lang w:val="en-US"/>
-        </w:rPr>
-        <w:t>unsigned</w:t>
-      </w:r>
-      <w:proofErr w:type="gramEnd"/>
-      <w:r>
-        <w:rPr>
-          <w:rFonts w:ascii="Consolas" w:hAnsi="Consolas" w:cs="Consolas"/>
-          <w:color w:val="000000"/>
-          <w:sz w:val="20"/>
-          <w:szCs w:val="20"/>
-          <w:lang w:val="en-US"/>
-        </w:rPr>
-        <w:t xml:space="preserve"> </w:t>
-      </w:r>
-      <w:r>
-        <w:rPr>
-          <w:rFonts w:ascii="Consolas" w:hAnsi="Consolas" w:cs="Consolas"/>
-          <w:b/>
-          <w:bCs/>
-          <w:color w:val="7F0055"/>
-          <w:sz w:val="20"/>
-          <w:szCs w:val="20"/>
-          <w:lang w:val="en-US"/>
-        </w:rPr>
-        <w:t>long</w:t>
-      </w:r>
-      <w:r>
-        <w:rPr>
-          <w:rFonts w:ascii="Consolas" w:hAnsi="Consolas" w:cs="Consolas"/>
-          <w:color w:val="000000"/>
-          <w:sz w:val="20"/>
-          <w:szCs w:val="20"/>
-          <w:lang w:val="en-US"/>
-        </w:rPr>
-        <w:t xml:space="preserve"> </w:t>
-      </w:r>
-      <w:proofErr w:type="spellStart"/>
-      <w:r>
-        <w:rPr>
-          <w:rFonts w:ascii="Consolas" w:hAnsi="Consolas" w:cs="Consolas"/>
-          <w:color w:val="000000"/>
-          <w:sz w:val="20"/>
-          <w:szCs w:val="20"/>
-          <w:lang w:val="en-US"/>
-        </w:rPr>
-        <w:t>i</w:t>
-      </w:r>
-      <w:proofErr w:type="spellEnd"/>
-      <w:r>
-        <w:rPr>
-          <w:rFonts w:ascii="Consolas" w:hAnsi="Consolas" w:cs="Consolas"/>
-          <w:color w:val="000000"/>
-          <w:sz w:val="20"/>
-          <w:szCs w:val="20"/>
-          <w:lang w:val="en-US"/>
-        </w:rPr>
-        <w:t xml:space="preserve"> = 0;</w:t>
-      </w:r>
     </w:p>
     <w:p>
       <w:pPr>
@@ -400,19 +483,8 @@
           <w:szCs w:val="20"/>
           <w:lang w:val="en-US"/>
         </w:rPr>
-        <w:t>for</w:t>
-      </w:r>
-      <w:r>
-        <w:rPr>
-          <w:rFonts w:ascii="Consolas" w:hAnsi="Consolas" w:cs="Consolas"/>
-          <w:color w:val="000000"/>
-          <w:sz w:val="20"/>
-          <w:szCs w:val="20"/>
-          <w:lang w:val="en-US"/>
-        </w:rPr>
-        <w:t>(</w:t>
-      </w:r>
-      <w:proofErr w:type="spellStart"/>
+        <w:t>unsigned</w:t>
+      </w:r>
       <w:proofErr w:type="gramEnd"/>
       <w:r>
         <w:rPr>
@@ -422,62 +494,29 @@
           <w:szCs w:val="20"/>
           <w:lang w:val="en-US"/>
         </w:rPr>
-        <w:t>i</w:t>
-      </w:r>
-      <w:proofErr w:type="spellEnd"/>
-      <w:r>
-        <w:rPr>
-          <w:rFonts w:ascii="Consolas" w:hAnsi="Consolas" w:cs="Consolas"/>
-          <w:color w:val="000000"/>
-          <w:sz w:val="20"/>
-          <w:szCs w:val="20"/>
-          <w:lang w:val="en-US"/>
-        </w:rPr>
-        <w:t xml:space="preserve"> = 0; </w:t>
-      </w:r>
-      <w:proofErr w:type="spellStart"/>
-      <w:r>
-        <w:rPr>
-          <w:rFonts w:ascii="Consolas" w:hAnsi="Consolas" w:cs="Consolas"/>
-          <w:color w:val="000000"/>
-          <w:sz w:val="20"/>
-          <w:szCs w:val="20"/>
-          <w:lang w:val="en-US"/>
-        </w:rPr>
-        <w:t>i</w:t>
-      </w:r>
-      <w:proofErr w:type="spellEnd"/>
-      <w:r>
-        <w:rPr>
-          <w:rFonts w:ascii="Consolas" w:hAnsi="Consolas" w:cs="Consolas"/>
-          <w:color w:val="000000"/>
-          <w:sz w:val="20"/>
-          <w:szCs w:val="20"/>
-          <w:lang w:val="en-US"/>
-        </w:rPr>
-        <w:t xml:space="preserve"> &lt; runs; </w:t>
-      </w:r>
-      <w:proofErr w:type="spellStart"/>
-      <w:r>
-        <w:rPr>
-          <w:rFonts w:ascii="Consolas" w:hAnsi="Consolas" w:cs="Consolas"/>
-          <w:color w:val="000000"/>
-          <w:sz w:val="20"/>
-          <w:szCs w:val="20"/>
-          <w:lang w:val="en-US"/>
-        </w:rPr>
-        <w:t>i</w:t>
-      </w:r>
-      <w:proofErr w:type="spellEnd"/>
-      <w:r>
-        <w:rPr>
-          <w:rFonts w:ascii="Consolas" w:hAnsi="Consolas" w:cs="Consolas"/>
-          <w:color w:val="000000"/>
-          <w:sz w:val="20"/>
-          <w:szCs w:val="20"/>
-          <w:lang w:val="en-US"/>
-        </w:rPr>
-        <w:t>++) {</w:t>
+        <w:t xml:space="preserve"> </w:t>
+      </w:r>
+      <w:r>
+        <w:rPr>
+          <w:rFonts w:ascii="Consolas" w:hAnsi="Consolas" w:cs="Consolas"/>
+          <w:b/>
+          <w:bCs/>
+          <w:color w:val="7F0055"/>
+          <w:sz w:val="20"/>
+          <w:szCs w:val="20"/>
+          <w:lang w:val="en-US"/>
+        </w:rPr>
+        <w:t>long</w:t>
+      </w:r>
+      <w:r>
+        <w:rPr>
+          <w:rFonts w:ascii="Consolas" w:hAnsi="Consolas" w:cs="Consolas"/>
+          <w:color w:val="000000"/>
+          <w:sz w:val="20"/>
+          <w:szCs w:val="20"/>
+          <w:lang w:val="en-US"/>
+        </w:rPr>
+        <w:t xml:space="preserve"> sum = 0;</w:t>
       </w:r>
     </w:p>
     <w:p>
@@ -490,6 +529,7 @@
           <w:rFonts w:ascii="Consolas" w:hAnsi="Consolas" w:cs="Consolas"/>
           <w:sz w:val="20"/>
           <w:szCs w:val="20"/>
+          <w:lang w:val="en-US"/>
         </w:rPr>
       </w:pPr>
       <w:r>
@@ -502,35 +542,73 @@
         </w:rPr>
         <w:tab/>
       </w:r>
-      <w:r>
-        <w:rPr>
-          <w:rFonts w:ascii="Consolas" w:hAnsi="Consolas" w:cs="Consolas"/>
-          <w:color w:val="000000"/>
-          <w:sz w:val="20"/>
-          <w:szCs w:val="20"/>
-          <w:lang w:val="en-US"/>
-        </w:rPr>
-        <w:tab/>
-      </w:r>
-      <w:proofErr w:type="spellStart"/>
-      <w:r>
-        <w:rPr>
-          <w:rFonts w:ascii="Consolas" w:hAnsi="Consolas" w:cs="Consolas"/>
-          <w:color w:val="000000"/>
-          <w:sz w:val="20"/>
-          <w:szCs w:val="20"/>
-        </w:rPr>
-        <w:t>sum</w:t>
-      </w:r>
-      <w:proofErr w:type="spellEnd"/>
-      <w:r>
-        <w:rPr>
-          <w:rFonts w:ascii="Consolas" w:hAnsi="Consolas" w:cs="Consolas"/>
-          <w:color w:val="000000"/>
-          <w:sz w:val="20"/>
-          <w:szCs w:val="20"/>
-        </w:rPr>
-        <w:t xml:space="preserve"> += i;</w:t>
+      <w:proofErr w:type="gramStart"/>
+      <w:r>
+        <w:rPr>
+          <w:rFonts w:ascii="Consolas" w:hAnsi="Consolas" w:cs="Consolas"/>
+          <w:b/>
+          <w:bCs/>
+          <w:color w:val="7F0055"/>
+          <w:sz w:val="20"/>
+          <w:szCs w:val="20"/>
+          <w:lang w:val="en-US"/>
+        </w:rPr>
+        <w:t>unsigned</w:t>
+      </w:r>
+      <w:proofErr w:type="gramEnd"/>
+      <w:r>
+        <w:rPr>
+          <w:rFonts w:ascii="Consolas" w:hAnsi="Consolas" w:cs="Consolas"/>
+          <w:color w:val="000000"/>
+          <w:sz w:val="20"/>
+          <w:szCs w:val="20"/>
+          <w:lang w:val="en-US"/>
+        </w:rPr>
+        <w:t xml:space="preserve"> </w:t>
+      </w:r>
+      <w:r>
+        <w:rPr>
+          <w:rFonts w:ascii="Consolas" w:hAnsi="Consolas" w:cs="Consolas"/>
+          <w:b/>
+          <w:bCs/>
+          <w:color w:val="7F0055"/>
+          <w:sz w:val="20"/>
+          <w:szCs w:val="20"/>
+          <w:lang w:val="en-US"/>
+        </w:rPr>
+        <w:t>long</w:t>
+      </w:r>
+      <w:r>
+        <w:rPr>
+          <w:rFonts w:ascii="Consolas" w:hAnsi="Consolas" w:cs="Consolas"/>
+          <w:color w:val="000000"/>
+          <w:sz w:val="20"/>
+          <w:szCs w:val="20"/>
+          <w:lang w:val="en-US"/>
+        </w:rPr>
+        <w:t xml:space="preserve"> </w:t>
+      </w:r>
+      <w:proofErr w:type="spellStart"/>
+      <w:r>
+        <w:rPr>
+          <w:rFonts w:ascii="Consolas" w:hAnsi="Consolas" w:cs="Consolas"/>
+          <w:color w:val="000000"/>
+          <w:sz w:val="20"/>
+          <w:szCs w:val="20"/>
+          <w:lang w:val="en-US"/>
+        </w:rPr>
+        <w:t>i</w:t>
+      </w:r>
+      <w:proofErr w:type="spellEnd"/>
+      <w:r>
+        <w:rPr>
+          <w:rFonts w:ascii="Consolas" w:hAnsi="Consolas" w:cs="Consolas"/>
+          <w:color w:val="000000"/>
+          <w:sz w:val="20"/>
+          <w:szCs w:val="20"/>
+          <w:lang w:val="en-US"/>
+        </w:rPr>
+        <w:t xml:space="preserve"> = 0;</w:t>
       </w:r>
     </w:p>
     <w:p>
@@ -543,54 +621,108 @@
           <w:rFonts w:ascii="Consolas" w:hAnsi="Consolas" w:cs="Consolas"/>
           <w:sz w:val="20"/>
           <w:szCs w:val="20"/>
-        </w:rPr>
-      </w:pPr>
-      <w:r>
-        <w:rPr>
-          <w:rFonts w:ascii="Consolas" w:hAnsi="Consolas" w:cs="Consolas"/>
-          <w:color w:val="000000"/>
-          <w:sz w:val="20"/>
-          <w:szCs w:val="20"/>
+          <w:lang w:val="en-US"/>
+        </w:rPr>
+      </w:pPr>
+      <w:r>
+        <w:rPr>
+          <w:rFonts w:ascii="Consolas" w:hAnsi="Consolas" w:cs="Consolas"/>
+          <w:color w:val="000000"/>
+          <w:sz w:val="20"/>
+          <w:szCs w:val="20"/>
+          <w:lang w:val="en-US"/>
         </w:rPr>
         <w:tab/>
-        <w:t>}</w:t>
-      </w:r>
-    </w:p>
-    <w:p>
-      <w:pPr>
-        <w:rPr>
-          <w:rFonts w:ascii="Consolas" w:hAnsi="Consolas" w:cs="Consolas"/>
-          <w:color w:val="000000"/>
-          <w:sz w:val="20"/>
-          <w:szCs w:val="20"/>
-        </w:rPr>
-      </w:pPr>
-      <w:r>
-        <w:rPr>
-          <w:rFonts w:ascii="Consolas" w:hAnsi="Consolas" w:cs="Consolas"/>
-          <w:color w:val="000000"/>
-          <w:sz w:val="20"/>
-          <w:szCs w:val="20"/>
-        </w:rPr>
-        <w:t>}</w:t>
-      </w:r>
-    </w:p>
-    <w:p>
-      <w:r>
-        <w:t>berechnet die Summe von 0..</w:t>
       </w:r>
       <w:proofErr w:type="gramStart"/>
       <w:r>
-        <w:t>runs</w:t>
-      </w:r>
+        <w:rPr>
+          <w:rFonts w:ascii="Consolas" w:hAnsi="Consolas" w:cs="Consolas"/>
+          <w:b/>
+          <w:bCs/>
+          <w:color w:val="7F0055"/>
+          <w:sz w:val="20"/>
+          <w:szCs w:val="20"/>
+          <w:lang w:val="en-US"/>
+        </w:rPr>
+        <w:t>for</w:t>
+      </w:r>
+      <w:r>
+        <w:rPr>
+          <w:rFonts w:ascii="Consolas" w:hAnsi="Consolas" w:cs="Consolas"/>
+          <w:color w:val="000000"/>
+          <w:sz w:val="20"/>
+          <w:szCs w:val="20"/>
+          <w:lang w:val="en-US"/>
+        </w:rPr>
+        <w:t>(</w:t>
+      </w:r>
+      <w:proofErr w:type="spellStart"/>
       <w:proofErr w:type="gramEnd"/>
       <w:r>
-        <w:t xml:space="preserve"> und verbrät somit aktiv die CPU-Zeit.</w:t>
-      </w:r>
-    </w:p>
-    <w:p>
-      <w:r>
-        <w:t>Wir messen die Dauer für 1.000.000:</w:t>
+        <w:rPr>
+          <w:rFonts w:ascii="Consolas" w:hAnsi="Consolas" w:cs="Consolas"/>
+          <w:color w:val="000000"/>
+          <w:sz w:val="20"/>
+          <w:szCs w:val="20"/>
+          <w:lang w:val="en-US"/>
+        </w:rPr>
+        <w:t>i</w:t>
+      </w:r>
+      <w:proofErr w:type="spellEnd"/>
+      <w:r>
+        <w:rPr>
+          <w:rFonts w:ascii="Consolas" w:hAnsi="Consolas" w:cs="Consolas"/>
+          <w:color w:val="000000"/>
+          <w:sz w:val="20"/>
+          <w:szCs w:val="20"/>
+          <w:lang w:val="en-US"/>
+        </w:rPr>
+        <w:t xml:space="preserve"> = 0; </w:t>
+      </w:r>
+      <w:proofErr w:type="spellStart"/>
+      <w:r>
+        <w:rPr>
+          <w:rFonts w:ascii="Consolas" w:hAnsi="Consolas" w:cs="Consolas"/>
+          <w:color w:val="000000"/>
+          <w:sz w:val="20"/>
+          <w:szCs w:val="20"/>
+          <w:lang w:val="en-US"/>
+        </w:rPr>
+        <w:t>i</w:t>
+      </w:r>
+      <w:proofErr w:type="spellEnd"/>
+      <w:r>
+        <w:rPr>
+          <w:rFonts w:ascii="Consolas" w:hAnsi="Consolas" w:cs="Consolas"/>
+          <w:color w:val="000000"/>
+          <w:sz w:val="20"/>
+          <w:szCs w:val="20"/>
+          <w:lang w:val="en-US"/>
+        </w:rPr>
+        <w:t xml:space="preserve"> &lt; runs; </w:t>
+      </w:r>
+      <w:proofErr w:type="spellStart"/>
+      <w:r>
+        <w:rPr>
+          <w:rFonts w:ascii="Consolas" w:hAnsi="Consolas" w:cs="Consolas"/>
+          <w:color w:val="000000"/>
+          <w:sz w:val="20"/>
+          <w:szCs w:val="20"/>
+          <w:lang w:val="en-US"/>
+        </w:rPr>
+        <w:t>i</w:t>
+      </w:r>
+      <w:proofErr w:type="spellEnd"/>
+      <w:r>
+        <w:rPr>
+          <w:rFonts w:ascii="Consolas" w:hAnsi="Consolas" w:cs="Consolas"/>
+          <w:color w:val="000000"/>
+          <w:sz w:val="20"/>
+          <w:szCs w:val="20"/>
+          <w:lang w:val="en-US"/>
+        </w:rPr>
+        <w:t>++) {</w:t>
       </w:r>
     </w:p>
     <w:p>
@@ -603,100 +735,47 @@
           <w:rFonts w:ascii="Consolas" w:hAnsi="Consolas" w:cs="Consolas"/>
           <w:sz w:val="20"/>
           <w:szCs w:val="20"/>
-          <w:lang w:val="en-US"/>
-        </w:rPr>
-      </w:pPr>
-      <w:proofErr w:type="spellStart"/>
-      <w:proofErr w:type="gramStart"/>
-      <w:r>
-        <w:rPr>
-          <w:rFonts w:ascii="Consolas" w:hAnsi="Consolas" w:cs="Consolas"/>
-          <w:b/>
-          <w:bCs/>
-          <w:color w:val="7F0055"/>
-          <w:sz w:val="20"/>
-          <w:szCs w:val="20"/>
-          <w:lang w:val="en-US"/>
-        </w:rPr>
-        <w:t>struct</w:t>
-      </w:r>
-      <w:proofErr w:type="spellEnd"/>
-      <w:proofErr w:type="gramEnd"/>
-      <w:r>
-        <w:rPr>
-          <w:rFonts w:ascii="Consolas" w:hAnsi="Consolas" w:cs="Consolas"/>
-          <w:color w:val="000000"/>
-          <w:sz w:val="20"/>
-          <w:szCs w:val="20"/>
-          <w:lang w:val="en-US"/>
-        </w:rPr>
-        <w:t xml:space="preserve"> </w:t>
-      </w:r>
-      <w:proofErr w:type="spellStart"/>
-      <w:r>
-        <w:rPr>
-          <w:rFonts w:ascii="Consolas" w:hAnsi="Consolas" w:cs="Consolas"/>
-          <w:color w:val="000000"/>
-          <w:sz w:val="20"/>
-          <w:szCs w:val="20"/>
-          <w:lang w:val="en-US"/>
-        </w:rPr>
-        <w:t>timespec</w:t>
-      </w:r>
-      <w:proofErr w:type="spellEnd"/>
-      <w:r>
-        <w:rPr>
-          <w:rFonts w:ascii="Consolas" w:hAnsi="Consolas" w:cs="Consolas"/>
-          <w:color w:val="000000"/>
-          <w:sz w:val="20"/>
-          <w:szCs w:val="20"/>
-          <w:lang w:val="en-US"/>
-        </w:rPr>
-        <w:t xml:space="preserve"> </w:t>
-      </w:r>
-      <w:proofErr w:type="spellStart"/>
-      <w:r>
-        <w:rPr>
-          <w:rFonts w:ascii="Consolas" w:hAnsi="Consolas" w:cs="Consolas"/>
-          <w:color w:val="000000"/>
-          <w:sz w:val="20"/>
-          <w:szCs w:val="20"/>
-          <w:lang w:val="en-US"/>
-        </w:rPr>
-        <w:t>start_time</w:t>
-      </w:r>
-      <w:proofErr w:type="spellEnd"/>
-      <w:r>
-        <w:rPr>
-          <w:rFonts w:ascii="Consolas" w:hAnsi="Consolas" w:cs="Consolas"/>
-          <w:color w:val="000000"/>
-          <w:sz w:val="20"/>
-          <w:szCs w:val="20"/>
-          <w:lang w:val="en-US"/>
-        </w:rPr>
-        <w:t xml:space="preserve">, </w:t>
-      </w:r>
-      <w:proofErr w:type="spellStart"/>
-      <w:r>
-        <w:rPr>
-          <w:rFonts w:ascii="Consolas" w:hAnsi="Consolas" w:cs="Consolas"/>
-          <w:color w:val="000000"/>
-          <w:sz w:val="20"/>
-          <w:szCs w:val="20"/>
-          <w:lang w:val="en-US"/>
-        </w:rPr>
-        <w:t>end_time</w:t>
-      </w:r>
-      <w:proofErr w:type="spellEnd"/>
-      <w:r>
-        <w:rPr>
-          <w:rFonts w:ascii="Consolas" w:hAnsi="Consolas" w:cs="Consolas"/>
-          <w:color w:val="000000"/>
-          <w:sz w:val="20"/>
-          <w:szCs w:val="20"/>
-          <w:lang w:val="en-US"/>
-        </w:rPr>
-        <w:t>;</w:t>
+        </w:rPr>
+      </w:pPr>
+      <w:r>
+        <w:rPr>
+          <w:rFonts w:ascii="Consolas" w:hAnsi="Consolas" w:cs="Consolas"/>
+          <w:color w:val="000000"/>
+          <w:sz w:val="20"/>
+          <w:szCs w:val="20"/>
+          <w:lang w:val="en-US"/>
+        </w:rPr>
+        <w:tab/>
+      </w:r>
+      <w:r>
+        <w:rPr>
+          <w:rFonts w:ascii="Consolas" w:hAnsi="Consolas" w:cs="Consolas"/>
+          <w:color w:val="000000"/>
+          <w:sz w:val="20"/>
+          <w:szCs w:val="20"/>
+          <w:lang w:val="en-US"/>
+        </w:rPr>
+        <w:tab/>
+      </w:r>
+      <w:proofErr w:type="spellStart"/>
+      <w:r>
+        <w:rPr>
+          <w:rFonts w:ascii="Consolas" w:hAnsi="Consolas" w:cs="Consolas"/>
+          <w:color w:val="000000"/>
+          <w:sz w:val="20"/>
+          <w:szCs w:val="20"/>
+        </w:rPr>
+        <w:t>sum</w:t>
+      </w:r>
+      <w:proofErr w:type="spellEnd"/>
+      <w:r>
+        <w:rPr>
+          <w:rFonts w:ascii="Consolas" w:hAnsi="Consolas" w:cs="Consolas"/>
+          <w:color w:val="000000"/>
+          <w:sz w:val="20"/>
+          <w:szCs w:val="20"/>
+        </w:rPr>
+        <w:t xml:space="preserve"> += i;</w:t>
       </w:r>
     </w:p>
     <w:p>
@@ -709,78 +788,74 @@
           <w:rFonts w:ascii="Consolas" w:hAnsi="Consolas" w:cs="Consolas"/>
           <w:sz w:val="20"/>
           <w:szCs w:val="20"/>
-          <w:lang w:val="en-US"/>
-        </w:rPr>
-      </w:pPr>
-      <w:proofErr w:type="spellStart"/>
-      <w:r>
-        <w:rPr>
-          <w:rFonts w:ascii="Consolas" w:hAnsi="Consolas" w:cs="Consolas"/>
-          <w:b/>
-          <w:bCs/>
-          <w:color w:val="642880"/>
-          <w:sz w:val="20"/>
-          <w:szCs w:val="20"/>
-          <w:lang w:val="en-US"/>
-        </w:rPr>
-        <w:t>clock_</w:t>
-      </w:r>
-      <w:proofErr w:type="gramStart"/>
-      <w:r>
-        <w:rPr>
-          <w:rFonts w:ascii="Consolas" w:hAnsi="Consolas" w:cs="Consolas"/>
-          <w:b/>
-          <w:bCs/>
-          <w:color w:val="642880"/>
-          <w:sz w:val="20"/>
-          <w:szCs w:val="20"/>
-          <w:lang w:val="en-US"/>
-        </w:rPr>
-        <w:t>gettime</w:t>
-      </w:r>
-      <w:proofErr w:type="spellEnd"/>
-      <w:r>
-        <w:rPr>
-          <w:rFonts w:ascii="Consolas" w:hAnsi="Consolas" w:cs="Consolas"/>
-          <w:color w:val="000000"/>
-          <w:sz w:val="20"/>
-          <w:szCs w:val="20"/>
-          <w:lang w:val="en-US"/>
-        </w:rPr>
-        <w:t>(</w:t>
-      </w:r>
-      <w:proofErr w:type="gramEnd"/>
-      <w:r>
-        <w:rPr>
-          <w:rFonts w:ascii="Consolas" w:hAnsi="Consolas" w:cs="Consolas"/>
-          <w:color w:val="000000"/>
-          <w:sz w:val="20"/>
-          <w:szCs w:val="20"/>
-          <w:lang w:val="en-US"/>
-        </w:rPr>
-        <w:t>CLOCK_REALTIME, &amp;</w:t>
-      </w:r>
-      <w:proofErr w:type="spellStart"/>
-      <w:r>
-        <w:rPr>
-          <w:rFonts w:ascii="Consolas" w:hAnsi="Consolas" w:cs="Consolas"/>
-          <w:color w:val="000000"/>
-          <w:sz w:val="20"/>
-          <w:szCs w:val="20"/>
-          <w:lang w:val="en-US"/>
-        </w:rPr>
-        <w:t>start_time</w:t>
-      </w:r>
-      <w:proofErr w:type="spellEnd"/>
-      <w:r>
-        <w:rPr>
-          <w:rFonts w:ascii="Consolas" w:hAnsi="Consolas" w:cs="Consolas"/>
-          <w:color w:val="000000"/>
-          <w:sz w:val="20"/>
-          <w:szCs w:val="20"/>
-          <w:lang w:val="en-US"/>
-        </w:rPr>
-        <w:t>);</w:t>
+        </w:rPr>
+      </w:pPr>
+      <w:r>
+        <w:rPr>
+          <w:rFonts w:ascii="Consolas" w:hAnsi="Consolas" w:cs="Consolas"/>
+          <w:color w:val="000000"/>
+          <w:sz w:val="20"/>
+          <w:szCs w:val="20"/>
+        </w:rPr>
+        <w:tab/>
+        <w:t>}</w:t>
+      </w:r>
+    </w:p>
+    <w:p>
+      <w:pPr>
+        <w:rPr>
+          <w:rFonts w:ascii="Consolas" w:hAnsi="Consolas" w:cs="Consolas"/>
+          <w:color w:val="000000"/>
+          <w:sz w:val="20"/>
+          <w:szCs w:val="20"/>
+        </w:rPr>
+      </w:pPr>
+      <w:r>
+        <w:rPr>
+          <w:rFonts w:ascii="Consolas" w:hAnsi="Consolas" w:cs="Consolas"/>
+          <w:color w:val="000000"/>
+          <w:sz w:val="20"/>
+          <w:szCs w:val="20"/>
+        </w:rPr>
+        <w:t>}</w:t>
+      </w:r>
+    </w:p>
+    <w:p>
+      <w:r>
+        <w:t xml:space="preserve">Zu Beginn ist der Faktor </w:t>
+      </w:r>
+      <w:proofErr w:type="spellStart"/>
+      <w:r>
+        <w:t>fac</w:t>
+      </w:r>
+      <w:proofErr w:type="spellEnd"/>
+      <w:r>
+        <w:t xml:space="preserve"> auf 1.0 gesetzt. Um ihn für zukünftige Messungen richtig einzustellen, führen wir </w:t>
+      </w:r>
+      <w:proofErr w:type="spellStart"/>
+      <w:r>
+        <w:t>waste_msecs</w:t>
+      </w:r>
+      <w:proofErr w:type="spellEnd"/>
+      <w:r>
+        <w:t xml:space="preserve"> einmal in der Erwar</w:t>
+      </w:r>
+      <w:r>
+        <w:t>tung aus, 100ms zu verbrauchen.</w:t>
+      </w:r>
+      <w:r>
+        <w:br/>
+      </w:r>
+      <w:r>
+        <w:t xml:space="preserve">Der Faktor ergibt sich dann aus der Division der 100ms und der tatsächlich gewarteten Zeit in </w:t>
+      </w:r>
+      <w:proofErr w:type="spellStart"/>
+      <w:r>
+        <w:t>ms</w:t>
+      </w:r>
+      <w:proofErr w:type="spellEnd"/>
+      <w:r>
+        <w:t>:</w:t>
       </w:r>
     </w:p>
     <w:p>
@@ -796,6 +871,103 @@
           <w:lang w:val="en-US"/>
         </w:rPr>
       </w:pPr>
+      <w:proofErr w:type="spellStart"/>
+      <w:r>
+        <w:rPr>
+          <w:rFonts w:ascii="Consolas" w:hAnsi="Consolas" w:cs="Consolas"/>
+          <w:color w:val="000000"/>
+          <w:sz w:val="20"/>
+          <w:szCs w:val="20"/>
+          <w:lang w:val="en-US"/>
+        </w:rPr>
+        <w:t>difference_in_seconds</w:t>
+      </w:r>
+      <w:proofErr w:type="spellEnd"/>
+      <w:r>
+        <w:rPr>
+          <w:rFonts w:ascii="Consolas" w:hAnsi="Consolas" w:cs="Consolas"/>
+          <w:color w:val="000000"/>
+          <w:sz w:val="20"/>
+          <w:szCs w:val="20"/>
+          <w:lang w:val="en-US"/>
+        </w:rPr>
+        <w:t xml:space="preserve"> = </w:t>
+      </w:r>
+      <w:proofErr w:type="spellStart"/>
+      <w:r>
+        <w:rPr>
+          <w:rFonts w:ascii="Consolas" w:hAnsi="Consolas" w:cs="Consolas"/>
+          <w:color w:val="000000"/>
+          <w:sz w:val="20"/>
+          <w:szCs w:val="20"/>
+          <w:highlight w:val="lightGray"/>
+          <w:lang w:val="en-US"/>
+        </w:rPr>
+        <w:t>end_time</w:t>
+      </w:r>
+      <w:r>
+        <w:rPr>
+          <w:rFonts w:ascii="Consolas" w:hAnsi="Consolas" w:cs="Consolas"/>
+          <w:color w:val="000000"/>
+          <w:sz w:val="20"/>
+          <w:szCs w:val="20"/>
+          <w:lang w:val="en-US"/>
+        </w:rPr>
+        <w:t>.</w:t>
+      </w:r>
+      <w:r>
+        <w:rPr>
+          <w:rFonts w:ascii="Consolas" w:hAnsi="Consolas" w:cs="Consolas"/>
+          <w:color w:val="0000C0"/>
+          <w:sz w:val="20"/>
+          <w:szCs w:val="20"/>
+          <w:lang w:val="en-US"/>
+        </w:rPr>
+        <w:t>tv_sec</w:t>
+      </w:r>
+      <w:proofErr w:type="spellEnd"/>
+      <w:r>
+        <w:rPr>
+          <w:rFonts w:ascii="Consolas" w:hAnsi="Consolas" w:cs="Consolas"/>
+          <w:color w:val="000000"/>
+          <w:sz w:val="20"/>
+          <w:szCs w:val="20"/>
+          <w:lang w:val="en-US"/>
+        </w:rPr>
+        <w:t xml:space="preserve"> - </w:t>
+      </w:r>
+      <w:proofErr w:type="spellStart"/>
+      <w:r>
+        <w:rPr>
+          <w:rFonts w:ascii="Consolas" w:hAnsi="Consolas" w:cs="Consolas"/>
+          <w:color w:val="000000"/>
+          <w:sz w:val="20"/>
+          <w:szCs w:val="20"/>
+          <w:lang w:val="en-US"/>
+        </w:rPr>
+        <w:t>start_time.</w:t>
+      </w:r>
+      <w:r>
+        <w:rPr>
+          <w:rFonts w:ascii="Consolas" w:hAnsi="Consolas" w:cs="Consolas"/>
+          <w:color w:val="0000C0"/>
+          <w:sz w:val="20"/>
+          <w:szCs w:val="20"/>
+          <w:lang w:val="en-US"/>
+        </w:rPr>
+        <w:t>tv_sec</w:t>
+      </w:r>
+      <w:proofErr w:type="spellEnd"/>
+      <w:r>
+        <w:rPr>
+          <w:rFonts w:ascii="Consolas" w:hAnsi="Consolas" w:cs="Consolas"/>
+          <w:color w:val="000000"/>
+          <w:sz w:val="20"/>
+          <w:szCs w:val="20"/>
+          <w:lang w:val="en-US"/>
+        </w:rPr>
+        <w:t>;</w:t>
+      </w:r>
     </w:p>
     <w:p>
       <w:pPr>
@@ -810,27 +982,102 @@
           <w:lang w:val="en-US"/>
         </w:rPr>
       </w:pPr>
-      <w:proofErr w:type="gramStart"/>
-      <w:r>
-        <w:rPr>
-          <w:rFonts w:ascii="Consolas" w:hAnsi="Consolas" w:cs="Consolas"/>
-          <w:color w:val="000000"/>
-          <w:sz w:val="20"/>
-          <w:szCs w:val="20"/>
-          <w:lang w:val="en-US"/>
-        </w:rPr>
-        <w:t>useless(</w:t>
-      </w:r>
-      <w:proofErr w:type="gramEnd"/>
-      <w:r>
-        <w:rPr>
-          <w:rFonts w:ascii="Consolas" w:hAnsi="Consolas" w:cs="Consolas"/>
-          <w:color w:val="000000"/>
-          <w:sz w:val="20"/>
-          <w:szCs w:val="20"/>
-          <w:lang w:val="en-US"/>
-        </w:rPr>
-        <w:t>1000 * 1000);</w:t>
+      <w:proofErr w:type="spellStart"/>
+      <w:r>
+        <w:rPr>
+          <w:rFonts w:ascii="Consolas" w:hAnsi="Consolas" w:cs="Consolas"/>
+          <w:color w:val="000000"/>
+          <w:sz w:val="20"/>
+          <w:szCs w:val="20"/>
+          <w:lang w:val="en-US"/>
+        </w:rPr>
+        <w:t>difference_in_ns</w:t>
+      </w:r>
+      <w:proofErr w:type="spellEnd"/>
+      <w:r>
+        <w:rPr>
+          <w:rFonts w:ascii="Consolas" w:hAnsi="Consolas" w:cs="Consolas"/>
+          <w:color w:val="000000"/>
+          <w:sz w:val="20"/>
+          <w:szCs w:val="20"/>
+          <w:lang w:val="en-US"/>
+        </w:rPr>
+        <w:t xml:space="preserve"> = </w:t>
+      </w:r>
+      <w:proofErr w:type="spellStart"/>
+      <w:r>
+        <w:rPr>
+          <w:rFonts w:ascii="Consolas" w:hAnsi="Consolas" w:cs="Consolas"/>
+          <w:color w:val="000000"/>
+          <w:sz w:val="20"/>
+          <w:szCs w:val="20"/>
+          <w:highlight w:val="lightGray"/>
+          <w:lang w:val="en-US"/>
+        </w:rPr>
+        <w:t>end_time</w:t>
+      </w:r>
+      <w:r>
+        <w:rPr>
+          <w:rFonts w:ascii="Consolas" w:hAnsi="Consolas" w:cs="Consolas"/>
+          <w:color w:val="000000"/>
+          <w:sz w:val="20"/>
+          <w:szCs w:val="20"/>
+          <w:lang w:val="en-US"/>
+        </w:rPr>
+        <w:t>.</w:t>
+      </w:r>
+      <w:r>
+        <w:rPr>
+          <w:rFonts w:ascii="Consolas" w:hAnsi="Consolas" w:cs="Consolas"/>
+          <w:color w:val="0000C0"/>
+          <w:sz w:val="20"/>
+          <w:szCs w:val="20"/>
+          <w:lang w:val="en-US"/>
+        </w:rPr>
+        <w:t>tv_nsec</w:t>
+      </w:r>
+      <w:proofErr w:type="spellEnd"/>
+      <w:r>
+        <w:rPr>
+          <w:rFonts w:ascii="Consolas" w:hAnsi="Consolas" w:cs="Consolas"/>
+          <w:color w:val="000000"/>
+          <w:sz w:val="20"/>
+          <w:szCs w:val="20"/>
+          <w:lang w:val="en-US"/>
+        </w:rPr>
+        <w:t xml:space="preserve"> - </w:t>
+      </w:r>
+      <w:proofErr w:type="spellStart"/>
+      <w:r>
+        <w:rPr>
+          <w:rFonts w:ascii="Consolas" w:hAnsi="Consolas" w:cs="Consolas"/>
+          <w:color w:val="000000"/>
+          <w:sz w:val="20"/>
+          <w:szCs w:val="20"/>
+          <w:lang w:val="en-US"/>
+        </w:rPr>
+        <w:t>start_time.</w:t>
+      </w:r>
+      <w:r>
+        <w:rPr>
+          <w:rFonts w:ascii="Consolas" w:hAnsi="Consolas" w:cs="Consolas"/>
+          <w:color w:val="0000C0"/>
+          <w:sz w:val="20"/>
+          <w:szCs w:val="20"/>
+          <w:lang w:val="en-US"/>
+        </w:rPr>
+        <w:t>tv_nsec</w:t>
+      </w:r>
+      <w:proofErr w:type="spellEnd"/>
+      <w:r>
+        <w:rPr>
+          <w:rFonts w:ascii="Consolas" w:hAnsi="Consolas" w:cs="Consolas"/>
+          <w:color w:val="000000"/>
+          <w:sz w:val="20"/>
+          <w:szCs w:val="20"/>
+          <w:lang w:val="en-US"/>
+        </w:rPr>
+        <w:t>;</w:t>
       </w:r>
     </w:p>
     <w:p>
@@ -846,6 +1093,72 @@
           <w:lang w:val="en-US"/>
         </w:rPr>
       </w:pPr>
+      <w:proofErr w:type="gramStart"/>
+      <w:r>
+        <w:rPr>
+          <w:rFonts w:ascii="Consolas" w:hAnsi="Consolas" w:cs="Consolas"/>
+          <w:color w:val="000000"/>
+          <w:sz w:val="20"/>
+          <w:szCs w:val="20"/>
+          <w:lang w:val="en-US"/>
+        </w:rPr>
+        <w:t>time</w:t>
+      </w:r>
+      <w:proofErr w:type="gramEnd"/>
+      <w:r>
+        <w:rPr>
+          <w:rFonts w:ascii="Consolas" w:hAnsi="Consolas" w:cs="Consolas"/>
+          <w:color w:val="000000"/>
+          <w:sz w:val="20"/>
+          <w:szCs w:val="20"/>
+          <w:lang w:val="en-US"/>
+        </w:rPr>
+        <w:t xml:space="preserve"> = (</w:t>
+      </w:r>
+      <w:proofErr w:type="spellStart"/>
+      <w:r>
+        <w:rPr>
+          <w:rFonts w:ascii="Consolas" w:hAnsi="Consolas" w:cs="Consolas"/>
+          <w:color w:val="000000"/>
+          <w:sz w:val="20"/>
+          <w:szCs w:val="20"/>
+          <w:lang w:val="en-US"/>
+        </w:rPr>
+        <w:t>difference_in_seconds</w:t>
+      </w:r>
+      <w:proofErr w:type="spellEnd"/>
+      <w:r>
+        <w:rPr>
+          <w:rFonts w:ascii="Consolas" w:hAnsi="Consolas" w:cs="Consolas"/>
+          <w:color w:val="000000"/>
+          <w:sz w:val="20"/>
+          <w:szCs w:val="20"/>
+          <w:lang w:val="en-US"/>
+        </w:rPr>
+        <w:t xml:space="preserve"> * 1000 * 1000 * 1000 + </w:t>
+      </w:r>
+      <w:proofErr w:type="spellStart"/>
+      <w:r>
+        <w:rPr>
+          <w:rFonts w:ascii="Consolas" w:hAnsi="Consolas" w:cs="Consolas"/>
+          <w:color w:val="000000"/>
+          <w:sz w:val="20"/>
+          <w:szCs w:val="20"/>
+          <w:lang w:val="en-US"/>
+        </w:rPr>
+        <w:t>difference_in_ns</w:t>
+      </w:r>
+      <w:proofErr w:type="spellEnd"/>
+      <w:r>
+        <w:rPr>
+          <w:rFonts w:ascii="Consolas" w:hAnsi="Consolas" w:cs="Consolas"/>
+          <w:color w:val="000000"/>
+          <w:sz w:val="20"/>
+          <w:szCs w:val="20"/>
+          <w:lang w:val="en-US"/>
+        </w:rPr>
+        <w:t>) / (1000.0);</w:t>
+      </w:r>
     </w:p>
     <w:p>
       <w:pPr>
@@ -855,80 +1168,101 @@
         <w:spacing w:after="0" w:line="240" w:lineRule="auto"/>
         <w:rPr>
           <w:rFonts w:ascii="Consolas" w:hAnsi="Consolas" w:cs="Consolas"/>
-          <w:sz w:val="20"/>
-          <w:szCs w:val="20"/>
-          <w:lang w:val="en-US"/>
-        </w:rPr>
-      </w:pPr>
-      <w:proofErr w:type="spellStart"/>
+          <w:color w:val="000000"/>
+          <w:sz w:val="20"/>
+          <w:szCs w:val="20"/>
+          <w:lang w:val="en-US"/>
+        </w:rPr>
+      </w:pPr>
+      <w:proofErr w:type="spellStart"/>
+      <w:proofErr w:type="gramStart"/>
+      <w:r>
+        <w:rPr>
+          <w:rFonts w:ascii="Consolas" w:hAnsi="Consolas" w:cs="Consolas"/>
+          <w:color w:val="000000"/>
+          <w:sz w:val="20"/>
+          <w:szCs w:val="20"/>
+          <w:lang w:val="en-US"/>
+        </w:rPr>
+        <w:t>fac</w:t>
+      </w:r>
+      <w:proofErr w:type="spellEnd"/>
+      <w:proofErr w:type="gramEnd"/>
+      <w:r>
+        <w:rPr>
+          <w:rFonts w:ascii="Consolas" w:hAnsi="Consolas" w:cs="Consolas"/>
+          <w:color w:val="000000"/>
+          <w:sz w:val="20"/>
+          <w:szCs w:val="20"/>
+          <w:lang w:val="en-US"/>
+        </w:rPr>
+        <w:t xml:space="preserve"> = (</w:t>
+      </w:r>
       <w:r>
         <w:rPr>
           <w:rFonts w:ascii="Consolas" w:hAnsi="Consolas" w:cs="Consolas"/>
           <w:b/>
           <w:bCs/>
-          <w:color w:val="642880"/>
-          <w:sz w:val="20"/>
-          <w:szCs w:val="20"/>
-          <w:lang w:val="en-US"/>
-        </w:rPr>
-        <w:t>clock_</w:t>
-      </w:r>
-      <w:proofErr w:type="gramStart"/>
+          <w:color w:val="7F0055"/>
+          <w:sz w:val="20"/>
+          <w:szCs w:val="20"/>
+          <w:lang w:val="en-US"/>
+        </w:rPr>
+        <w:t>double</w:t>
+      </w:r>
+      <w:r>
+        <w:rPr>
+          <w:rFonts w:ascii="Consolas" w:hAnsi="Consolas" w:cs="Consolas"/>
+          <w:color w:val="000000"/>
+          <w:sz w:val="20"/>
+          <w:szCs w:val="20"/>
+          <w:lang w:val="en-US"/>
+        </w:rPr>
+        <w:t>)</w:t>
+      </w:r>
+      <w:proofErr w:type="spellStart"/>
+      <w:r>
+        <w:rPr>
+          <w:rFonts w:ascii="Consolas" w:hAnsi="Consolas" w:cs="Consolas"/>
+          <w:color w:val="000000"/>
+          <w:sz w:val="20"/>
+          <w:szCs w:val="20"/>
+          <w:lang w:val="en-US"/>
+        </w:rPr>
+        <w:t>msec</w:t>
+      </w:r>
+      <w:proofErr w:type="spellEnd"/>
+      <w:r>
+        <w:rPr>
+          <w:rFonts w:ascii="Consolas" w:hAnsi="Consolas" w:cs="Consolas"/>
+          <w:color w:val="000000"/>
+          <w:sz w:val="20"/>
+          <w:szCs w:val="20"/>
+          <w:lang w:val="en-US"/>
+        </w:rPr>
+        <w:t xml:space="preserve"> / (</w:t>
+      </w:r>
       <w:r>
         <w:rPr>
           <w:rFonts w:ascii="Consolas" w:hAnsi="Consolas" w:cs="Consolas"/>
           <w:b/>
           <w:bCs/>
-          <w:color w:val="642880"/>
-          <w:sz w:val="20"/>
-          <w:szCs w:val="20"/>
-          <w:lang w:val="en-US"/>
-        </w:rPr>
-        <w:t>gettime</w:t>
-      </w:r>
-      <w:proofErr w:type="spellEnd"/>
-      <w:r>
-        <w:rPr>
-          <w:rFonts w:ascii="Consolas" w:hAnsi="Consolas" w:cs="Consolas"/>
-          <w:color w:val="000000"/>
-          <w:sz w:val="20"/>
-          <w:szCs w:val="20"/>
-          <w:lang w:val="en-US"/>
-        </w:rPr>
-        <w:t>(</w:t>
-      </w:r>
-      <w:proofErr w:type="gramEnd"/>
-      <w:r>
-        <w:rPr>
-          <w:rFonts w:ascii="Consolas" w:hAnsi="Consolas" w:cs="Consolas"/>
-          <w:color w:val="000000"/>
-          <w:sz w:val="20"/>
-          <w:szCs w:val="20"/>
-          <w:lang w:val="en-US"/>
-        </w:rPr>
-        <w:t>CLOCK_REALTIME, &amp;</w:t>
-      </w:r>
-      <w:proofErr w:type="spellStart"/>
-      <w:r>
-        <w:rPr>
-          <w:rFonts w:ascii="Consolas" w:hAnsi="Consolas" w:cs="Consolas"/>
-          <w:color w:val="000000"/>
-          <w:sz w:val="20"/>
-          <w:szCs w:val="20"/>
-          <w:lang w:val="en-US"/>
-        </w:rPr>
-        <w:t>end_time</w:t>
-      </w:r>
-      <w:proofErr w:type="spellEnd"/>
-      <w:r>
-        <w:rPr>
-          <w:rFonts w:ascii="Consolas" w:hAnsi="Consolas" w:cs="Consolas"/>
-          <w:color w:val="000000"/>
-          <w:sz w:val="20"/>
-          <w:szCs w:val="20"/>
-          <w:lang w:val="en-US"/>
-        </w:rPr>
-        <w:t>);</w:t>
+          <w:color w:val="7F0055"/>
+          <w:sz w:val="20"/>
+          <w:szCs w:val="20"/>
+          <w:lang w:val="en-US"/>
+        </w:rPr>
+        <w:t>double</w:t>
+      </w:r>
+      <w:r>
+        <w:rPr>
+          <w:rFonts w:ascii="Consolas" w:hAnsi="Consolas" w:cs="Consolas"/>
+          <w:color w:val="000000"/>
+          <w:sz w:val="20"/>
+          <w:szCs w:val="20"/>
+          <w:lang w:val="en-US"/>
+        </w:rPr>
+        <w:t>)(time / 1000.0);</w:t>
       </w:r>
     </w:p>
     <w:p>
@@ -939,31 +1273,43 @@
         <w:spacing w:after="0" w:line="240" w:lineRule="auto"/>
         <w:rPr>
           <w:rFonts w:ascii="Consolas" w:hAnsi="Consolas" w:cs="Consolas"/>
-          <w:sz w:val="20"/>
-          <w:szCs w:val="20"/>
-          <w:lang w:val="en-US"/>
-        </w:rPr>
-      </w:pPr>
-    </w:p>
-    <w:p>
-      <w:r>
-        <w:t xml:space="preserve">Um eine Millisekunde an CPU-Zeit zu verbraten, verrechnen wir </w:t>
-      </w:r>
-      <w:proofErr w:type="spellStart"/>
-      <w:r>
-        <w:t>start_time</w:t>
-      </w:r>
-      <w:proofErr w:type="spellEnd"/>
-      <w:r>
-        <w:t xml:space="preserve"> und </w:t>
-      </w:r>
-      <w:proofErr w:type="spellStart"/>
-      <w:r>
-        <w:t>end_time</w:t>
-      </w:r>
-      <w:proofErr w:type="spellEnd"/>
-      <w:r>
-        <w:t xml:space="preserve"> und teilen das Ergebnis durch die Anzahl der Durchläufe (1.000.000):</w:t>
+          <w:color w:val="000000"/>
+          <w:sz w:val="20"/>
+          <w:szCs w:val="20"/>
+          <w:lang w:val="en-US"/>
+        </w:rPr>
+      </w:pPr>
+    </w:p>
+    <w:p>
+      <w:r>
+        <w:t>Bei der Ausgangspriorität von</w:t>
+      </w:r>
+      <w:r>
+        <w:t xml:space="preserve"> </w:t>
+      </w:r>
+      <w:r>
+        <w:rPr>
+          <w:i/>
+        </w:rPr>
+        <w:t>10</w:t>
+      </w:r>
+      <w:r>
+        <w:t xml:space="preserve"> beträgt der Faktor </w:t>
+      </w:r>
+      <w:r>
+        <w:rPr>
+          <w:i/>
+        </w:rPr>
+        <w:t>0.09058</w:t>
+      </w:r>
+      <w:r>
+        <w:t>.</w:t>
+      </w:r>
+      <w:r>
+        <w:br/>
+      </w:r>
+      <w:r>
+        <w:t>Danach führen wir eine Reihe von Messungen für 1ms aus, die auch ziemlich genau erreicht werden:</w:t>
       </w:r>
     </w:p>
     <w:p>
@@ -979,139 +1325,15 @@
           <w:lang w:val="en-US"/>
         </w:rPr>
       </w:pPr>
-      <w:proofErr w:type="gramStart"/>
-      <w:r>
-        <w:rPr>
-          <w:rFonts w:ascii="Consolas" w:hAnsi="Consolas" w:cs="Consolas"/>
-          <w:b/>
-          <w:bCs/>
-          <w:color w:val="7F0055"/>
-          <w:sz w:val="20"/>
-          <w:szCs w:val="20"/>
-          <w:lang w:val="en-US"/>
-        </w:rPr>
-        <w:t>unsigned</w:t>
-      </w:r>
-      <w:proofErr w:type="gramEnd"/>
-      <w:r>
-        <w:rPr>
-          <w:rFonts w:ascii="Consolas" w:hAnsi="Consolas" w:cs="Consolas"/>
-          <w:color w:val="000000"/>
-          <w:sz w:val="20"/>
-          <w:szCs w:val="20"/>
-          <w:lang w:val="en-US"/>
-        </w:rPr>
-        <w:t xml:space="preserve"> </w:t>
-      </w:r>
-      <w:proofErr w:type="spellStart"/>
-      <w:r>
-        <w:rPr>
-          <w:rFonts w:ascii="Consolas" w:hAnsi="Consolas" w:cs="Consolas"/>
-          <w:b/>
-          <w:bCs/>
-          <w:color w:val="7F0055"/>
-          <w:sz w:val="20"/>
-          <w:szCs w:val="20"/>
-          <w:lang w:val="en-US"/>
-        </w:rPr>
-        <w:t>int</w:t>
-      </w:r>
-      <w:proofErr w:type="spellEnd"/>
-      <w:r>
-        <w:rPr>
-          <w:rFonts w:ascii="Consolas" w:hAnsi="Consolas" w:cs="Consolas"/>
-          <w:color w:val="000000"/>
-          <w:sz w:val="20"/>
-          <w:szCs w:val="20"/>
-          <w:lang w:val="en-US"/>
-        </w:rPr>
-        <w:t xml:space="preserve"> </w:t>
-      </w:r>
-      <w:proofErr w:type="spellStart"/>
-      <w:r>
-        <w:rPr>
-          <w:rFonts w:ascii="Consolas" w:hAnsi="Consolas" w:cs="Consolas"/>
-          <w:color w:val="000000"/>
-          <w:sz w:val="20"/>
-          <w:szCs w:val="20"/>
-          <w:lang w:val="en-US"/>
-        </w:rPr>
-        <w:t>difference_in_seconds</w:t>
-      </w:r>
-      <w:proofErr w:type="spellEnd"/>
-      <w:r>
-        <w:rPr>
-          <w:rFonts w:ascii="Consolas" w:hAnsi="Consolas" w:cs="Consolas"/>
-          <w:color w:val="000000"/>
-          <w:sz w:val="20"/>
-          <w:szCs w:val="20"/>
-          <w:lang w:val="en-US"/>
-        </w:rPr>
-        <w:t xml:space="preserve"> = </w:t>
-      </w:r>
-      <w:proofErr w:type="spellStart"/>
-      <w:r>
-        <w:rPr>
-          <w:rFonts w:ascii="Consolas" w:hAnsi="Consolas" w:cs="Consolas"/>
-          <w:color w:val="000000"/>
-          <w:sz w:val="20"/>
-          <w:szCs w:val="20"/>
-          <w:lang w:val="en-US"/>
-        </w:rPr>
-        <w:t>end_time.</w:t>
-      </w:r>
-      <w:r>
-        <w:rPr>
-          <w:rFonts w:ascii="Consolas" w:hAnsi="Consolas" w:cs="Consolas"/>
-          <w:color w:val="0000C0"/>
-          <w:sz w:val="20"/>
-          <w:szCs w:val="20"/>
-          <w:lang w:val="en-US"/>
-        </w:rPr>
-        <w:t>tv_sec</w:t>
-      </w:r>
-      <w:proofErr w:type="spellEnd"/>
-      <w:r>
-        <w:rPr>
-          <w:rFonts w:ascii="Consolas" w:hAnsi="Consolas" w:cs="Consolas"/>
-          <w:color w:val="000000"/>
-          <w:sz w:val="20"/>
-          <w:szCs w:val="20"/>
-          <w:lang w:val="en-US"/>
-        </w:rPr>
-        <w:t xml:space="preserve"> - </w:t>
-      </w:r>
-      <w:proofErr w:type="spellStart"/>
-      <w:r>
-        <w:rPr>
-          <w:rFonts w:ascii="Consolas" w:hAnsi="Consolas" w:cs="Consolas"/>
-          <w:color w:val="000000"/>
-          <w:sz w:val="20"/>
-          <w:szCs w:val="20"/>
-          <w:lang w:val="en-US"/>
-        </w:rPr>
-        <w:t>start_time.</w:t>
-      </w:r>
-      <w:r>
-        <w:rPr>
-          <w:rFonts w:ascii="Consolas" w:hAnsi="Consolas" w:cs="Consolas"/>
-          <w:color w:val="0000C0"/>
-          <w:sz w:val="20"/>
-          <w:szCs w:val="20"/>
-          <w:lang w:val="en-US"/>
-        </w:rPr>
-        <w:t>tv_sec</w:t>
-      </w:r>
-      <w:proofErr w:type="spellEnd"/>
-      <w:r>
-        <w:rPr>
-          <w:rFonts w:ascii="Consolas" w:hAnsi="Consolas" w:cs="Consolas"/>
-          <w:color w:val="000000"/>
-          <w:sz w:val="20"/>
-          <w:szCs w:val="20"/>
-          <w:lang w:val="en-US"/>
-        </w:rPr>
-        <w:t>;</w:t>
+      <w:r>
+        <w:rPr>
+          <w:rFonts w:ascii="Consolas" w:hAnsi="Consolas" w:cs="Consolas"/>
+          <w:color w:val="000000"/>
+          <w:sz w:val="20"/>
+          <w:szCs w:val="20"/>
+          <w:lang w:val="en-US"/>
+        </w:rPr>
+        <w:t>Main thread priority is 10</w:t>
       </w:r>
     </w:p>
     <w:p>
@@ -1127,137 +1349,37 @@
           <w:lang w:val="en-US"/>
         </w:rPr>
       </w:pPr>
-      <w:proofErr w:type="gramStart"/>
-      <w:r>
-        <w:rPr>
-          <w:rFonts w:ascii="Consolas" w:hAnsi="Consolas" w:cs="Consolas"/>
-          <w:b/>
-          <w:bCs/>
-          <w:color w:val="7F0055"/>
-          <w:sz w:val="20"/>
-          <w:szCs w:val="20"/>
-          <w:lang w:val="en-US"/>
-        </w:rPr>
-        <w:t>unsigned</w:t>
-      </w:r>
-      <w:proofErr w:type="gramEnd"/>
-      <w:r>
-        <w:rPr>
-          <w:rFonts w:ascii="Consolas" w:hAnsi="Consolas" w:cs="Consolas"/>
-          <w:color w:val="000000"/>
-          <w:sz w:val="20"/>
-          <w:szCs w:val="20"/>
-          <w:lang w:val="en-US"/>
-        </w:rPr>
-        <w:t xml:space="preserve"> </w:t>
-      </w:r>
-      <w:r>
-        <w:rPr>
-          <w:rFonts w:ascii="Consolas" w:hAnsi="Consolas" w:cs="Consolas"/>
-          <w:b/>
-          <w:bCs/>
-          <w:color w:val="7F0055"/>
-          <w:sz w:val="20"/>
-          <w:szCs w:val="20"/>
-          <w:lang w:val="en-US"/>
-        </w:rPr>
-        <w:t>long</w:t>
-      </w:r>
-      <w:r>
-        <w:rPr>
-          <w:rFonts w:ascii="Consolas" w:hAnsi="Consolas" w:cs="Consolas"/>
-          <w:color w:val="000000"/>
-          <w:sz w:val="20"/>
-          <w:szCs w:val="20"/>
-          <w:lang w:val="en-US"/>
-        </w:rPr>
-        <w:t xml:space="preserve"> </w:t>
-      </w:r>
-      <w:proofErr w:type="spellStart"/>
-      <w:r>
-        <w:rPr>
-          <w:rFonts w:ascii="Consolas" w:hAnsi="Consolas" w:cs="Consolas"/>
-          <w:color w:val="000000"/>
-          <w:sz w:val="20"/>
-          <w:szCs w:val="20"/>
-          <w:lang w:val="en-US"/>
-        </w:rPr>
-        <w:t>difference_in_ns</w:t>
-      </w:r>
-      <w:proofErr w:type="spellEnd"/>
-      <w:r>
-        <w:rPr>
-          <w:rFonts w:ascii="Consolas" w:hAnsi="Consolas" w:cs="Consolas"/>
-          <w:color w:val="000000"/>
-          <w:sz w:val="20"/>
-          <w:szCs w:val="20"/>
-          <w:lang w:val="en-US"/>
-        </w:rPr>
-        <w:t xml:space="preserve"> = </w:t>
-      </w:r>
-      <w:proofErr w:type="spellStart"/>
-      <w:r>
-        <w:rPr>
-          <w:rFonts w:ascii="Consolas" w:hAnsi="Consolas" w:cs="Consolas"/>
-          <w:color w:val="000000"/>
-          <w:sz w:val="20"/>
-          <w:szCs w:val="20"/>
-          <w:lang w:val="en-US"/>
-        </w:rPr>
-        <w:t>end_time.</w:t>
-      </w:r>
-      <w:r>
-        <w:rPr>
-          <w:rFonts w:ascii="Consolas" w:hAnsi="Consolas" w:cs="Consolas"/>
-          <w:color w:val="0000C0"/>
-          <w:sz w:val="20"/>
-          <w:szCs w:val="20"/>
-          <w:lang w:val="en-US"/>
-        </w:rPr>
-        <w:t>tv_nsec</w:t>
-      </w:r>
-      <w:proofErr w:type="spellEnd"/>
-      <w:r>
-        <w:rPr>
-          <w:rFonts w:ascii="Consolas" w:hAnsi="Consolas" w:cs="Consolas"/>
-          <w:color w:val="000000"/>
-          <w:sz w:val="20"/>
-          <w:szCs w:val="20"/>
-          <w:lang w:val="en-US"/>
-        </w:rPr>
-        <w:t xml:space="preserve"> - </w:t>
-      </w:r>
-      <w:proofErr w:type="spellStart"/>
-      <w:r>
-        <w:rPr>
-          <w:rFonts w:ascii="Consolas" w:hAnsi="Consolas" w:cs="Consolas"/>
-          <w:color w:val="000000"/>
-          <w:sz w:val="20"/>
-          <w:szCs w:val="20"/>
-          <w:lang w:val="en-US"/>
-        </w:rPr>
-        <w:t>start_time.</w:t>
-      </w:r>
-      <w:r>
-        <w:rPr>
-          <w:rFonts w:ascii="Consolas" w:hAnsi="Consolas" w:cs="Consolas"/>
-          <w:color w:val="0000C0"/>
-          <w:sz w:val="20"/>
-          <w:szCs w:val="20"/>
-          <w:lang w:val="en-US"/>
-        </w:rPr>
-        <w:t>tv_nsec</w:t>
-      </w:r>
-      <w:proofErr w:type="spellEnd"/>
-      <w:r>
-        <w:rPr>
-          <w:rFonts w:ascii="Consolas" w:hAnsi="Consolas" w:cs="Consolas"/>
-          <w:color w:val="000000"/>
-          <w:sz w:val="20"/>
-          <w:szCs w:val="20"/>
-          <w:lang w:val="en-US"/>
-        </w:rPr>
-        <w:t>;</w:t>
+      <w:r>
+        <w:rPr>
+          <w:rFonts w:ascii="Consolas" w:hAnsi="Consolas" w:cs="Consolas"/>
+          <w:color w:val="000000"/>
+          <w:sz w:val="20"/>
+          <w:szCs w:val="20"/>
+          <w:lang w:val="en-US"/>
+        </w:rPr>
+        <w:t xml:space="preserve">Setting </w:t>
+      </w:r>
+      <w:proofErr w:type="spellStart"/>
+      <w:r>
+        <w:rPr>
+          <w:rFonts w:ascii="Consolas" w:hAnsi="Consolas" w:cs="Consolas"/>
+          <w:color w:val="000000"/>
+          <w:sz w:val="20"/>
+          <w:szCs w:val="20"/>
+          <w:lang w:val="en-US"/>
+        </w:rPr>
+        <w:t>fac</w:t>
+      </w:r>
+      <w:proofErr w:type="spellEnd"/>
+      <w:r>
+        <w:rPr>
+          <w:rFonts w:ascii="Consolas" w:hAnsi="Consolas" w:cs="Consolas"/>
+          <w:color w:val="000000"/>
+          <w:sz w:val="20"/>
+          <w:szCs w:val="20"/>
+          <w:lang w:val="en-US"/>
+        </w:rPr>
+        <w:t xml:space="preserve"> to 0.090580</w:t>
       </w:r>
     </w:p>
     <w:p>
@@ -1273,97 +1395,666 @@
           <w:lang w:val="en-US"/>
         </w:rPr>
       </w:pPr>
-    </w:p>
-    <w:p>
-      <w:pPr>
-        <w:rPr>
-          <w:lang w:val="en-US"/>
-        </w:rPr>
-      </w:pPr>
-      <w:proofErr w:type="gramStart"/>
-      <w:r>
-        <w:rPr>
-          <w:rFonts w:ascii="Consolas" w:hAnsi="Consolas" w:cs="Consolas"/>
-          <w:b/>
-          <w:bCs/>
-          <w:color w:val="7F0055"/>
-          <w:sz w:val="20"/>
-          <w:szCs w:val="20"/>
-          <w:lang w:val="en-US"/>
-        </w:rPr>
-        <w:t>return</w:t>
-      </w:r>
-      <w:proofErr w:type="gramEnd"/>
-      <w:r>
-        <w:rPr>
-          <w:rFonts w:ascii="Consolas" w:hAnsi="Consolas" w:cs="Consolas"/>
-          <w:color w:val="000000"/>
-          <w:sz w:val="20"/>
-          <w:szCs w:val="20"/>
-          <w:lang w:val="en-US"/>
-        </w:rPr>
-        <w:t xml:space="preserve"> (</w:t>
-      </w:r>
-      <w:proofErr w:type="spellStart"/>
-      <w:r>
-        <w:rPr>
-          <w:rFonts w:ascii="Consolas" w:hAnsi="Consolas" w:cs="Consolas"/>
-          <w:color w:val="000000"/>
-          <w:sz w:val="20"/>
-          <w:szCs w:val="20"/>
-          <w:lang w:val="en-US"/>
-        </w:rPr>
-        <w:t>difference_in_seconds</w:t>
-      </w:r>
-      <w:proofErr w:type="spellEnd"/>
-      <w:r>
-        <w:rPr>
-          <w:rFonts w:ascii="Consolas" w:hAnsi="Consolas" w:cs="Consolas"/>
-          <w:color w:val="000000"/>
-          <w:sz w:val="20"/>
-          <w:szCs w:val="20"/>
-          <w:lang w:val="en-US"/>
-        </w:rPr>
-        <w:t xml:space="preserve"> * 1000 * 1000 * 1000 + </w:t>
-      </w:r>
-      <w:proofErr w:type="spellStart"/>
-      <w:r>
-        <w:rPr>
-          <w:rFonts w:ascii="Consolas" w:hAnsi="Consolas" w:cs="Consolas"/>
-          <w:color w:val="000000"/>
-          <w:sz w:val="20"/>
-          <w:szCs w:val="20"/>
-          <w:lang w:val="en-US"/>
-        </w:rPr>
-        <w:t>difference_in_ns</w:t>
-      </w:r>
-      <w:proofErr w:type="spellEnd"/>
-      <w:r>
-        <w:rPr>
-          <w:rFonts w:ascii="Consolas" w:hAnsi="Consolas" w:cs="Consolas"/>
-          <w:color w:val="000000"/>
-          <w:sz w:val="20"/>
-          <w:szCs w:val="20"/>
-          <w:lang w:val="en-US"/>
-        </w:rPr>
-        <w:t>) / (1000.0 * 1000.0);</w:t>
-      </w:r>
-    </w:p>
-    <w:p>
-      <w:pPr>
-        <w:rPr>
-          <w:lang w:val="en-US"/>
-        </w:rPr>
-      </w:pPr>
-    </w:p>
-    <w:p>
-      <w:pPr>
-        <w:rPr>
-          <w:lang w:val="en-US"/>
-        </w:rPr>
-      </w:pPr>
+      <w:r>
+        <w:rPr>
+          <w:rFonts w:ascii="Consolas" w:hAnsi="Consolas" w:cs="Consolas"/>
+          <w:color w:val="000000"/>
+          <w:sz w:val="20"/>
+          <w:szCs w:val="20"/>
+          <w:lang w:val="en-US"/>
+        </w:rPr>
+        <w:t>Elapsed time 1104000us</w:t>
+      </w:r>
+    </w:p>
+    <w:p>
+      <w:pPr>
+        <w:autoSpaceDE w:val="0"/>
+        <w:autoSpaceDN w:val="0"/>
+        <w:adjustRightInd w:val="0"/>
+        <w:spacing w:after="0" w:line="240" w:lineRule="auto"/>
+        <w:rPr>
+          <w:rFonts w:ascii="Consolas" w:hAnsi="Consolas" w:cs="Consolas"/>
+          <w:sz w:val="20"/>
+          <w:szCs w:val="20"/>
+          <w:lang w:val="en-US"/>
+        </w:rPr>
+      </w:pPr>
+      <w:r>
+        <w:rPr>
+          <w:rFonts w:ascii="Consolas" w:hAnsi="Consolas" w:cs="Consolas"/>
+          <w:color w:val="000000"/>
+          <w:sz w:val="20"/>
+          <w:szCs w:val="20"/>
+          <w:lang w:val="en-US"/>
+        </w:rPr>
+        <w:t>Elapsed time 1000us</w:t>
+      </w:r>
+    </w:p>
+    <w:p>
+      <w:proofErr w:type="spellStart"/>
+      <w:r>
+        <w:rPr>
+          <w:rFonts w:ascii="Consolas" w:hAnsi="Consolas" w:cs="Consolas"/>
+          <w:color w:val="000000"/>
+          <w:sz w:val="20"/>
+          <w:szCs w:val="20"/>
+        </w:rPr>
+        <w:t>Elapsed</w:t>
+      </w:r>
+      <w:proofErr w:type="spellEnd"/>
+      <w:r>
+        <w:rPr>
+          <w:rFonts w:ascii="Consolas" w:hAnsi="Consolas" w:cs="Consolas"/>
+          <w:color w:val="000000"/>
+          <w:sz w:val="20"/>
+          <w:szCs w:val="20"/>
+        </w:rPr>
+        <w:t xml:space="preserve"> time 1000us</w:t>
+      </w:r>
+      <w:r>
+        <w:rPr>
+          <w:rFonts w:ascii="Consolas" w:hAnsi="Consolas" w:cs="Consolas"/>
+          <w:color w:val="000000"/>
+          <w:sz w:val="20"/>
+          <w:szCs w:val="20"/>
+        </w:rPr>
+        <w:br/>
+      </w:r>
+      <w:r>
+        <w:rPr>
+          <w:rFonts w:ascii="Consolas" w:hAnsi="Consolas" w:cs="Consolas"/>
+          <w:color w:val="000000"/>
+          <w:sz w:val="20"/>
+          <w:szCs w:val="20"/>
+        </w:rPr>
+        <w:br/>
+      </w:r>
+      <w:r>
+        <w:t xml:space="preserve">Anschließend führen wir das Setzen des Faktors und die Messungen für 1ms erneut auf einem Thread auf, der mit einer sehr hohen Priorität von </w:t>
+      </w:r>
+      <w:r>
+        <w:rPr>
+          <w:i/>
+        </w:rPr>
+        <w:t>253</w:t>
+      </w:r>
+      <w:r>
+        <w:t xml:space="preserve"> läuft, aus. Dort liegt der Faktor bei </w:t>
+      </w:r>
+      <w:r>
+        <w:rPr>
+          <w:i/>
+        </w:rPr>
+        <w:t>0.090744</w:t>
+      </w:r>
+      <w:r>
+        <w:t>. Der leicht erhöhte Faktor ergibt sich daraus, dass der Ablauf des Programms schneller ist, somit müssen mehr Schleifendurchgänge durchlaufen werden, um auf die gleiche Wartezeit zu kommen.</w:t>
+      </w:r>
+      <w:r>
+        <w:br/>
+      </w:r>
+      <w:r>
+        <w:t>Auch die nachfolgenden 1ms Wartezeiten werden sehr genau eingehalten:</w:t>
+      </w:r>
+    </w:p>
+    <w:p>
+      <w:pPr>
+        <w:autoSpaceDE w:val="0"/>
+        <w:autoSpaceDN w:val="0"/>
+        <w:adjustRightInd w:val="0"/>
+        <w:spacing w:after="0" w:line="240" w:lineRule="auto"/>
+        <w:rPr>
+          <w:rFonts w:ascii="Consolas" w:hAnsi="Consolas" w:cs="Consolas"/>
+          <w:sz w:val="20"/>
+          <w:szCs w:val="20"/>
+        </w:rPr>
+      </w:pPr>
+      <w:r>
+        <w:rPr>
+          <w:rFonts w:ascii="Consolas" w:hAnsi="Consolas" w:cs="Consolas"/>
+          <w:color w:val="000000"/>
+          <w:sz w:val="20"/>
+          <w:szCs w:val="20"/>
+        </w:rPr>
+        <w:t>--- THREAD TALKING ---</w:t>
+      </w:r>
+    </w:p>
+    <w:p>
+      <w:pPr>
+        <w:autoSpaceDE w:val="0"/>
+        <w:autoSpaceDN w:val="0"/>
+        <w:adjustRightInd w:val="0"/>
+        <w:spacing w:after="0" w:line="240" w:lineRule="auto"/>
+        <w:rPr>
+          <w:rFonts w:ascii="Consolas" w:hAnsi="Consolas" w:cs="Consolas"/>
+          <w:sz w:val="20"/>
+          <w:szCs w:val="20"/>
+          <w:lang w:val="en-US"/>
+        </w:rPr>
+      </w:pPr>
+      <w:r>
+        <w:rPr>
+          <w:rFonts w:ascii="Consolas" w:hAnsi="Consolas" w:cs="Consolas"/>
+          <w:color w:val="000000"/>
+          <w:sz w:val="20"/>
+          <w:szCs w:val="20"/>
+          <w:lang w:val="en-US"/>
+        </w:rPr>
+        <w:t>My priority is 253</w:t>
+      </w:r>
+    </w:p>
+    <w:p>
+      <w:pPr>
+        <w:autoSpaceDE w:val="0"/>
+        <w:autoSpaceDN w:val="0"/>
+        <w:adjustRightInd w:val="0"/>
+        <w:spacing w:after="0" w:line="240" w:lineRule="auto"/>
+        <w:rPr>
+          <w:rFonts w:ascii="Consolas" w:hAnsi="Consolas" w:cs="Consolas"/>
+          <w:sz w:val="20"/>
+          <w:szCs w:val="20"/>
+          <w:lang w:val="en-US"/>
+        </w:rPr>
+      </w:pPr>
+      <w:r>
+        <w:rPr>
+          <w:rFonts w:ascii="Consolas" w:hAnsi="Consolas" w:cs="Consolas"/>
+          <w:color w:val="000000"/>
+          <w:sz w:val="20"/>
+          <w:szCs w:val="20"/>
+          <w:lang w:val="en-US"/>
+        </w:rPr>
+        <w:t xml:space="preserve">Setting </w:t>
+      </w:r>
+      <w:proofErr w:type="spellStart"/>
+      <w:r>
+        <w:rPr>
+          <w:rFonts w:ascii="Consolas" w:hAnsi="Consolas" w:cs="Consolas"/>
+          <w:color w:val="000000"/>
+          <w:sz w:val="20"/>
+          <w:szCs w:val="20"/>
+          <w:lang w:val="en-US"/>
+        </w:rPr>
+        <w:t>fac</w:t>
+      </w:r>
+      <w:proofErr w:type="spellEnd"/>
+      <w:r>
+        <w:rPr>
+          <w:rFonts w:ascii="Consolas" w:hAnsi="Consolas" w:cs="Consolas"/>
+          <w:color w:val="000000"/>
+          <w:sz w:val="20"/>
+          <w:szCs w:val="20"/>
+          <w:lang w:val="en-US"/>
+        </w:rPr>
+        <w:t xml:space="preserve"> to 0.090744</w:t>
+      </w:r>
+    </w:p>
+    <w:p>
+      <w:pPr>
+        <w:autoSpaceDE w:val="0"/>
+        <w:autoSpaceDN w:val="0"/>
+        <w:adjustRightInd w:val="0"/>
+        <w:spacing w:after="0" w:line="240" w:lineRule="auto"/>
+        <w:rPr>
+          <w:rFonts w:ascii="Consolas" w:hAnsi="Consolas" w:cs="Consolas"/>
+          <w:sz w:val="20"/>
+          <w:szCs w:val="20"/>
+          <w:lang w:val="en-US"/>
+        </w:rPr>
+      </w:pPr>
+      <w:r>
+        <w:rPr>
+          <w:rFonts w:ascii="Consolas" w:hAnsi="Consolas" w:cs="Consolas"/>
+          <w:color w:val="000000"/>
+          <w:sz w:val="20"/>
+          <w:szCs w:val="20"/>
+          <w:lang w:val="en-US"/>
+        </w:rPr>
+        <w:t>Elapsed time 1102000us</w:t>
+      </w:r>
+    </w:p>
+    <w:p>
+      <w:pPr>
+        <w:autoSpaceDE w:val="0"/>
+        <w:autoSpaceDN w:val="0"/>
+        <w:adjustRightInd w:val="0"/>
+        <w:spacing w:after="0" w:line="240" w:lineRule="auto"/>
+        <w:rPr>
+          <w:rFonts w:ascii="Consolas" w:hAnsi="Consolas" w:cs="Consolas"/>
+          <w:sz w:val="20"/>
+          <w:szCs w:val="20"/>
+          <w:lang w:val="en-US"/>
+        </w:rPr>
+      </w:pPr>
+      <w:r>
+        <w:rPr>
+          <w:rFonts w:ascii="Consolas" w:hAnsi="Consolas" w:cs="Consolas"/>
+          <w:color w:val="000000"/>
+          <w:sz w:val="20"/>
+          <w:szCs w:val="20"/>
+          <w:lang w:val="en-US"/>
+        </w:rPr>
+        <w:t>Elapsed time 1000us</w:t>
+      </w:r>
+    </w:p>
+    <w:p>
+      <w:pPr>
+        <w:rPr>
+          <w:rFonts w:ascii="Consolas" w:hAnsi="Consolas" w:cs="Consolas"/>
+          <w:color w:val="000000"/>
+          <w:sz w:val="20"/>
+          <w:szCs w:val="20"/>
+        </w:rPr>
+      </w:pPr>
+      <w:proofErr w:type="spellStart"/>
+      <w:r>
+        <w:rPr>
+          <w:rFonts w:ascii="Consolas" w:hAnsi="Consolas" w:cs="Consolas"/>
+          <w:color w:val="000000"/>
+          <w:sz w:val="20"/>
+          <w:szCs w:val="20"/>
+        </w:rPr>
+        <w:t>Elapsed</w:t>
+      </w:r>
+      <w:proofErr w:type="spellEnd"/>
+      <w:r>
+        <w:rPr>
+          <w:rFonts w:ascii="Consolas" w:hAnsi="Consolas" w:cs="Consolas"/>
+          <w:color w:val="000000"/>
+          <w:sz w:val="20"/>
+          <w:szCs w:val="20"/>
+        </w:rPr>
+        <w:t xml:space="preserve"> time 1000us</w:t>
+      </w:r>
+    </w:p>
+    <w:p/>
+    <w:p>
+      <w:pPr>
+        <w:rPr>
+          <w:sz w:val="28"/>
+          <w:szCs w:val="28"/>
+          <w:u w:val="single"/>
+        </w:rPr>
+      </w:pPr>
+      <w:r>
+        <w:rPr>
+          <w:sz w:val="28"/>
+          <w:szCs w:val="28"/>
+          <w:u w:val="single"/>
+        </w:rPr>
+        <w:lastRenderedPageBreak/>
+        <w:t>Telnet-Verbindung:</w:t>
+      </w:r>
+    </w:p>
+    <w:p>
+      <w:r>
+        <w:t>Wir loggen uns über</w:t>
+      </w:r>
+      <w:r>
+        <w:t xml:space="preserve"> </w:t>
+      </w:r>
+      <w:proofErr w:type="spellStart"/>
+      <w:r>
+        <w:t>PuTTY</w:t>
+      </w:r>
+      <w:proofErr w:type="spellEnd"/>
+      <w:r>
+        <w:t xml:space="preserve"> auf die IP </w:t>
+      </w:r>
+      <w:r>
+        <w:rPr>
+          <w:i/>
+        </w:rPr>
+        <w:t>192.168.8.2</w:t>
+      </w:r>
+      <w:r>
+        <w:t xml:space="preserve"> </w:t>
+      </w:r>
+      <w:r>
+        <w:t xml:space="preserve">via Telnet über den </w:t>
+      </w:r>
+      <w:proofErr w:type="spellStart"/>
+      <w:r>
+        <w:t>login</w:t>
+      </w:r>
+      <w:proofErr w:type="spellEnd"/>
+      <w:r>
+        <w:t xml:space="preserve"> </w:t>
+      </w:r>
+      <w:proofErr w:type="spellStart"/>
+      <w:r>
+        <w:rPr>
+          <w:i/>
+        </w:rPr>
+        <w:t>root</w:t>
+      </w:r>
+      <w:proofErr w:type="spellEnd"/>
+      <w:r>
+        <w:t xml:space="preserve"> ein.</w:t>
+      </w:r>
+    </w:p>
+    <w:p>
+      <w:r>
+        <w:t xml:space="preserve">Anschließend erhalten wir die Übersicht aller laufenden Prozesse und deren Priorität über den Kommandozeilenbefehl </w:t>
+      </w:r>
+      <w:proofErr w:type="spellStart"/>
+      <w:r>
+        <w:rPr>
+          <w:i/>
+        </w:rPr>
+        <w:t>pidin</w:t>
+      </w:r>
+      <w:proofErr w:type="spellEnd"/>
+      <w:r>
+        <w:t>:</w:t>
+      </w:r>
+    </w:p>
+    <w:p>
+      <w:pPr>
+        <w:rPr>
+          <w:sz w:val="28"/>
+          <w:szCs w:val="28"/>
+          <w:u w:val="single"/>
+        </w:rPr>
+      </w:pPr>
+      <w:r>
+        <w:rPr>
+          <w:noProof/>
+          <w:sz w:val="28"/>
+          <w:szCs w:val="28"/>
+          <w:u w:val="single"/>
+          <w:lang w:eastAsia="de-DE"/>
+        </w:rPr>
+        <w:drawing>
+          <wp:inline distT="0" distB="0" distL="0" distR="0">
+            <wp:extent cx="4324350" cy="5800725"/>
+            <wp:effectExtent l="0" t="0" r="0" b="9525"/>
+            <wp:docPr id="1" name="Grafik 1" descr="H:\Benutzer\ide-5.0-workspace\Aufgabe3\telnet.png"/>
+            <wp:cNvGraphicFramePr>
+              <a:graphicFrameLocks xmlns:a="http://schemas.openxmlformats.org/drawingml/2006/main" noChangeAspect="1"/>
+            </wp:cNvGraphicFramePr>
+            <a:graphic xmlns:a="http://schemas.openxmlformats.org/drawingml/2006/main">
+              <a:graphicData uri="http://schemas.openxmlformats.org/drawingml/2006/picture">
+                <pic:pic xmlns:pic="http://schemas.openxmlformats.org/drawingml/2006/picture">
+                  <pic:nvPicPr>
+                    <pic:cNvPr id="0" name="Picture 1" descr="H:\Benutzer\ide-5.0-workspace\Aufgabe3\telnet.png"/>
+                    <pic:cNvPicPr>
+                      <a:picLocks noChangeAspect="1" noChangeArrowheads="1"/>
+                    </pic:cNvPicPr>
+                  </pic:nvPicPr>
+                  <pic:blipFill>
+                    <a:blip r:embed="rId9">
+                      <a:extLst>
+                        <a:ext uri="{28A0092B-C50C-407E-A947-70E740481C1C}">
+                          <a14:useLocalDpi xmlns:a14="http://schemas.microsoft.com/office/drawing/2010/main" val="0"/>
+                        </a:ext>
+                      </a:extLst>
+                    </a:blip>
+                    <a:srcRect/>
+                    <a:stretch>
+                      <a:fillRect/>
+                    </a:stretch>
+                  </pic:blipFill>
+                  <pic:spPr bwMode="auto">
+                    <a:xfrm>
+                      <a:off x="0" y="0"/>
+                      <a:ext cx="4324350" cy="5800725"/>
+                    </a:xfrm>
+                    <a:prstGeom prst="rect">
+                      <a:avLst/>
+                    </a:prstGeom>
+                    <a:noFill/>
+                    <a:ln>
+                      <a:noFill/>
+                    </a:ln>
+                  </pic:spPr>
+                </pic:pic>
+              </a:graphicData>
+            </a:graphic>
+          </wp:inline>
+        </w:drawing>
+      </w:r>
+    </w:p>
+    <w:p>
+      <w:pPr>
+        <w:rPr>
+          <w:sz w:val="28"/>
+          <w:szCs w:val="28"/>
+          <w:u w:val="single"/>
+        </w:rPr>
+      </w:pPr>
+      <w:r>
+        <w:rPr>
+          <w:sz w:val="28"/>
+          <w:szCs w:val="28"/>
+          <w:u w:val="single"/>
+        </w:rPr>
+        <w:t>Einstellen der Priorität eines Threads</w:t>
+      </w:r>
+    </w:p>
+    <w:p>
+      <w:r>
+        <w:t>Zuerst schalten wir die Vererbung der Thread-Parameter aus:</w:t>
+      </w:r>
       <w:bookmarkStart w:id="0" w:name="_GoBack"/>
       <w:bookmarkEnd w:id="0"/>
+    </w:p>
+    <w:p>
+      <w:pPr>
+        <w:ind w:firstLine="708"/>
+        <w:rPr>
+          <w:rFonts w:ascii="Consolas" w:hAnsi="Consolas" w:cs="Consolas"/>
+          <w:color w:val="000000"/>
+          <w:sz w:val="20"/>
+          <w:szCs w:val="20"/>
+          <w:lang w:val="en-US"/>
+        </w:rPr>
+      </w:pPr>
+      <w:r>
+        <w:rPr>
+          <w:rFonts w:ascii="Consolas" w:hAnsi="Consolas" w:cs="Consolas"/>
+          <w:color w:val="000000"/>
+          <w:sz w:val="20"/>
+          <w:szCs w:val="20"/>
+          <w:lang w:val="en-US"/>
+        </w:rPr>
+        <w:t>pthread_attr_</w:t>
+      </w:r>
+      <w:proofErr w:type="gramStart"/>
+      <w:r>
+        <w:rPr>
+          <w:rFonts w:ascii="Consolas" w:hAnsi="Consolas" w:cs="Consolas"/>
+          <w:color w:val="000000"/>
+          <w:sz w:val="20"/>
+          <w:szCs w:val="20"/>
+          <w:lang w:val="en-US"/>
+        </w:rPr>
+        <w:t>setinheritsched(</w:t>
+      </w:r>
+      <w:proofErr w:type="gramEnd"/>
+      <w:r>
+        <w:rPr>
+          <w:rFonts w:ascii="Consolas" w:hAnsi="Consolas" w:cs="Consolas"/>
+          <w:color w:val="000000"/>
+          <w:sz w:val="20"/>
+          <w:szCs w:val="20"/>
+          <w:lang w:val="en-US"/>
+        </w:rPr>
+        <w:t>&amp;thread_attr,PTHREAD_EXPLICIT_SCHED);</w:t>
+      </w:r>
+    </w:p>
+    <w:p>
+      <w:r>
+        <w:t xml:space="preserve">Anschließend verändern wir nur den Parameter </w:t>
+      </w:r>
+      <w:proofErr w:type="spellStart"/>
+      <w:r>
+        <w:t>sched_priority</w:t>
+      </w:r>
+      <w:proofErr w:type="spellEnd"/>
+      <w:r>
+        <w:t xml:space="preserve"> auf </w:t>
+      </w:r>
+      <w:r>
+        <w:rPr>
+          <w:i/>
+        </w:rPr>
+        <w:t>253</w:t>
+      </w:r>
+      <w:r>
+        <w:t>:</w:t>
+      </w:r>
+    </w:p>
+    <w:p>
+      <w:pPr>
+        <w:ind w:firstLine="708"/>
+        <w:rPr>
+          <w:rFonts w:ascii="Consolas" w:hAnsi="Consolas" w:cs="Consolas"/>
+          <w:color w:val="000000"/>
+          <w:sz w:val="20"/>
+          <w:szCs w:val="20"/>
+          <w:lang w:val="en-US"/>
+        </w:rPr>
+      </w:pPr>
+      <w:proofErr w:type="spellStart"/>
+      <w:r>
+        <w:rPr>
+          <w:rFonts w:ascii="Consolas" w:hAnsi="Consolas" w:cs="Consolas"/>
+          <w:color w:val="000000"/>
+          <w:sz w:val="20"/>
+          <w:szCs w:val="20"/>
+          <w:lang w:val="en-US"/>
+        </w:rPr>
+        <w:t>pthread_attr_</w:t>
+      </w:r>
+      <w:proofErr w:type="gramStart"/>
+      <w:r>
+        <w:rPr>
+          <w:rFonts w:ascii="Consolas" w:hAnsi="Consolas" w:cs="Consolas"/>
+          <w:color w:val="000000"/>
+          <w:sz w:val="20"/>
+          <w:szCs w:val="20"/>
+          <w:lang w:val="en-US"/>
+        </w:rPr>
+        <w:t>getschedparam</w:t>
+      </w:r>
+      <w:proofErr w:type="spellEnd"/>
+      <w:r>
+        <w:rPr>
+          <w:rFonts w:ascii="Consolas" w:hAnsi="Consolas" w:cs="Consolas"/>
+          <w:color w:val="000000"/>
+          <w:sz w:val="20"/>
+          <w:szCs w:val="20"/>
+          <w:lang w:val="en-US"/>
+        </w:rPr>
+        <w:t>(</w:t>
+      </w:r>
+      <w:proofErr w:type="gramEnd"/>
+      <w:r>
+        <w:rPr>
+          <w:rFonts w:ascii="Consolas" w:hAnsi="Consolas" w:cs="Consolas"/>
+          <w:color w:val="000000"/>
+          <w:sz w:val="20"/>
+          <w:szCs w:val="20"/>
+          <w:lang w:val="en-US"/>
+        </w:rPr>
+        <w:t>&amp;</w:t>
+      </w:r>
+      <w:proofErr w:type="spellStart"/>
+      <w:r>
+        <w:rPr>
+          <w:rFonts w:ascii="Consolas" w:hAnsi="Consolas" w:cs="Consolas"/>
+          <w:color w:val="000000"/>
+          <w:sz w:val="20"/>
+          <w:szCs w:val="20"/>
+          <w:lang w:val="en-US"/>
+        </w:rPr>
+        <w:t>thread_attr</w:t>
+      </w:r>
+      <w:proofErr w:type="spellEnd"/>
+      <w:r>
+        <w:rPr>
+          <w:rFonts w:ascii="Consolas" w:hAnsi="Consolas" w:cs="Consolas"/>
+          <w:color w:val="000000"/>
+          <w:sz w:val="20"/>
+          <w:szCs w:val="20"/>
+          <w:lang w:val="en-US"/>
+        </w:rPr>
+        <w:t>, &amp;</w:t>
+      </w:r>
+      <w:proofErr w:type="spellStart"/>
+      <w:r>
+        <w:rPr>
+          <w:rFonts w:ascii="Consolas" w:hAnsi="Consolas" w:cs="Consolas"/>
+          <w:color w:val="000000"/>
+          <w:sz w:val="20"/>
+          <w:szCs w:val="20"/>
+          <w:lang w:val="en-US"/>
+        </w:rPr>
+        <w:t>thread_sched</w:t>
+      </w:r>
+      <w:proofErr w:type="spellEnd"/>
+      <w:r>
+        <w:rPr>
+          <w:rFonts w:ascii="Consolas" w:hAnsi="Consolas" w:cs="Consolas"/>
+          <w:color w:val="000000"/>
+          <w:sz w:val="20"/>
+          <w:szCs w:val="20"/>
+          <w:lang w:val="en-US"/>
+        </w:rPr>
+        <w:t>);</w:t>
+      </w:r>
+    </w:p>
+    <w:p>
+      <w:r>
+        <w:t>und schreiben ihn wieder zurück:</w:t>
+      </w:r>
+    </w:p>
+    <w:p>
+      <w:pPr>
+        <w:ind w:firstLine="708"/>
+        <w:rPr>
+          <w:lang w:val="en-US"/>
+        </w:rPr>
+      </w:pPr>
+      <w:r>
+        <w:rPr>
+          <w:lang w:val="en-US"/>
+        </w:rPr>
+        <w:t>p</w:t>
+      </w:r>
+      <w:r>
+        <w:rPr>
+          <w:rFonts w:ascii="Consolas" w:hAnsi="Consolas" w:cs="Consolas"/>
+          <w:color w:val="000000"/>
+          <w:sz w:val="20"/>
+          <w:szCs w:val="20"/>
+          <w:lang w:val="en-US"/>
+        </w:rPr>
+        <w:t>thread_attr_</w:t>
+      </w:r>
+      <w:proofErr w:type="gramStart"/>
+      <w:r>
+        <w:rPr>
+          <w:rFonts w:ascii="Consolas" w:hAnsi="Consolas" w:cs="Consolas"/>
+          <w:color w:val="000000"/>
+          <w:sz w:val="20"/>
+          <w:szCs w:val="20"/>
+          <w:lang w:val="en-US"/>
+        </w:rPr>
+        <w:t>setschedparam(</w:t>
+      </w:r>
+      <w:proofErr w:type="gramEnd"/>
+      <w:r>
+        <w:rPr>
+          <w:rFonts w:ascii="Consolas" w:hAnsi="Consolas" w:cs="Consolas"/>
+          <w:color w:val="000000"/>
+          <w:sz w:val="20"/>
+          <w:szCs w:val="20"/>
+          <w:lang w:val="en-US"/>
+        </w:rPr>
+        <w:t>&amp;thread_attr, &amp;thread_sched);</w:t>
+      </w:r>
     </w:p>
     <w:sectPr>
       <w:pgSz w:w="11906" w:h="16838"/>
@@ -2385,7 +3076,7 @@
 </file>
 
 <file path=customXml/itemProps1.xml><?xml version="1.0" encoding="utf-8"?>
-<ds:datastoreItem xmlns:ds="http://schemas.openxmlformats.org/officeDocument/2006/customXml" ds:itemID="{0D43E231-8D96-4720-BC65-CD4107CBF7AE}">
+<ds:datastoreItem xmlns:ds="http://schemas.openxmlformats.org/officeDocument/2006/customXml" ds:itemID="{C3A88065-C8AD-4C23-B5D8-35ACE495404F}">
   <ds:schemaRefs>
     <ds:schemaRef ds:uri="http://schemas.openxmlformats.org/officeDocument/2006/bibliography"/>
   </ds:schemaRefs>

</xml_diff>